<commit_message>
Small update to material
</commit_message>
<xml_diff>
--- a/Deep Learning Specialisation (DeepLearning.AI)/5. Sequence Models/Quizzes.docx
+++ b/Deep Learning Specialisation (DeepLearning.AI)/5. Sequence Models/Quizzes.docx
@@ -2173,19 +2173,7 @@
         </w:rPr>
       </w:pPr>
       <w:r>
-        <w:t xml:space="preserve">Suppose you learn a word embedding for a vocabulary of </w:t>
-      </w:r>
-      <w:r>
-        <w:t>20</w:t>
-      </w:r>
-      <w:r>
-        <w:t xml:space="preserve">000 words. Then the embedding vectors could be </w:t>
-      </w:r>
-      <w:r>
-        <w:t>1000</w:t>
-      </w:r>
-      <w:r>
-        <w:t xml:space="preserve"> dimensional, so as to capture the full range of variation and meaning in those words.</w:t>
+        <w:t>Suppose you learn a word embedding for a vocabulary of 20000 words. Then the embedding vectors could be 1000 dimensional, so as to capture the full range of variation and meaning in those words.</w:t>
       </w:r>
     </w:p>
     <w:p>
@@ -2200,13 +2188,7 @@
         </w:rPr>
       </w:pPr>
       <w:r>
-        <w:t>True. (T</w:t>
-      </w:r>
-      <w:r>
-        <w:t>he dimension of word vectors is usually smaller than the size of the vocabulary. Most common sizes for word vectors range between 50 and 1000.</w:t>
-      </w:r>
-      <w:r>
-        <w:t>)</w:t>
+        <w:t>True. (The dimension of word vectors is usually smaller than the size of the vocabulary. Most common sizes for word vectors range between 50 and 1000.)</w:t>
       </w:r>
     </w:p>
     <w:p>
@@ -2221,13 +2203,7 @@
         </w:rPr>
       </w:pPr>
       <w:r>
-        <w:t xml:space="preserve">What is </w:t>
-      </w:r>
-      <w:r>
-        <w:t>t-SNE</w:t>
-      </w:r>
-      <w:r>
-        <w:t>?</w:t>
+        <w:t>What is t-SNE?</w:t>
       </w:r>
     </w:p>
     <w:p>
@@ -2242,13 +2218,7 @@
         </w:rPr>
       </w:pPr>
       <w:r>
-        <w:t>A</w:t>
-      </w:r>
-      <w:r>
-        <w:t xml:space="preserve"> non-linear dimensionality reduction technique</w:t>
-      </w:r>
-      <w:r>
-        <w:t>.</w:t>
+        <w:t>A non-linear dimensionality reduction technique.</w:t>
       </w:r>
     </w:p>
     <w:p>
@@ -2467,10 +2437,7 @@
         <w:t>y=1. (W</w:t>
       </w:r>
       <w:r>
-        <w:t>ord vectors empower your model with an incredible ability to generalize. The vector for “wonderful” would contain a negative/unhappy connotation which will probably make your model classify the sentence as a "1”.</w:t>
-      </w:r>
-      <w:r>
-        <w:t>)</w:t>
+        <w:t>ord vectors empower your model with an incredible ability to generalize. The vector for “wonderful” would contain a negative/unhappy connotation which will probably make your model classify the sentence as a "1”.)</w:t>
       </w:r>
     </w:p>
     <w:p>
@@ -2924,10 +2891,7 @@
         <w:t xml:space="preserve">False. (It is computationally wasteful </w:t>
       </w:r>
       <w:r>
-        <w:t>because the element-wise multiplication will be extremely inefficient.</w:t>
-      </w:r>
-      <w:r>
-        <w:t>)</w:t>
+        <w:t>because the element-wise multiplication will be extremely inefficient.)</w:t>
       </w:r>
     </w:p>
     <w:p>
@@ -2966,10 +2930,7 @@
         <w:t>False. (W</w:t>
       </w:r>
       <w:r>
-        <w:t>e pick a given word and try to predict its surrounding words or vice versa.</w:t>
-      </w:r>
-      <w:r>
-        <w:t>)</w:t>
+        <w:t>e pick a given word and try to predict its surrounding words or vice versa.)</w:t>
       </w:r>
     </w:p>
     <w:p>
@@ -3365,13 +3326,7 @@
                             <w:rPr>
                               <w:rFonts w:ascii="Cambria Math" w:eastAsiaTheme="minorEastAsia" w:hAnsi="Cambria Math"/>
                             </w:rPr>
-                            <m:t>t</m:t>
-                          </m:r>
-                          <m:r>
-                            <w:rPr>
-                              <w:rFonts w:ascii="Cambria Math" w:eastAsiaTheme="minorEastAsia" w:hAnsi="Cambria Math"/>
-                            </w:rPr>
-                            <m:t>'</m:t>
+                            <m:t>t'</m:t>
                           </m:r>
                         </m:sub>
                         <m:sup>
@@ -4375,7 +4330,89 @@
         </w:numPr>
       </w:pPr>
       <w:r>
-        <w:t xml:space="preserve">You are </w:t>
+        <w:t>Consider using this encoder-decoder model for machine translation</w:t>
+      </w:r>
+      <w:r>
+        <w:t>:</w:t>
+      </w:r>
+      <w:r>
+        <w:br/>
+      </w:r>
+      <w:r>
+        <w:rPr>
+          <w:noProof/>
+        </w:rPr>
+        <w:drawing>
+          <wp:inline distT="0" distB="0" distL="0" distR="0" wp14:anchorId="2652C240" wp14:editId="7D5CA772">
+            <wp:extent cx="4564380" cy="1455420"/>
+            <wp:effectExtent l="0" t="0" r="7620" b="0"/>
+            <wp:docPr id="1699979917" name="Picture 2"/>
+            <wp:cNvGraphicFramePr>
+              <a:graphicFrameLocks xmlns:a="http://schemas.openxmlformats.org/drawingml/2006/main" noChangeAspect="1"/>
+            </wp:cNvGraphicFramePr>
+            <a:graphic xmlns:a="http://schemas.openxmlformats.org/drawingml/2006/main">
+              <a:graphicData uri="http://schemas.openxmlformats.org/drawingml/2006/picture">
+                <pic:pic xmlns:pic="http://schemas.openxmlformats.org/drawingml/2006/picture">
+                  <pic:nvPicPr>
+                    <pic:cNvPr id="0" name="Picture 6"/>
+                    <pic:cNvPicPr>
+                      <a:picLocks noChangeAspect="1" noChangeArrowheads="1"/>
+                    </pic:cNvPicPr>
+                  </pic:nvPicPr>
+                  <pic:blipFill>
+                    <a:blip r:embed="rId10">
+                      <a:extLst>
+                        <a:ext uri="{28A0092B-C50C-407E-A947-70E740481C1C}">
+                          <a14:useLocalDpi xmlns:a14="http://schemas.microsoft.com/office/drawing/2010/main" val="0"/>
+                        </a:ext>
+                      </a:extLst>
+                    </a:blip>
+                    <a:srcRect/>
+                    <a:stretch>
+                      <a:fillRect/>
+                    </a:stretch>
+                  </pic:blipFill>
+                  <pic:spPr bwMode="auto">
+                    <a:xfrm>
+                      <a:off x="0" y="0"/>
+                      <a:ext cx="4564380" cy="1455420"/>
+                    </a:xfrm>
+                    <a:prstGeom prst="rect">
+                      <a:avLst/>
+                    </a:prstGeom>
+                    <a:noFill/>
+                    <a:ln>
+                      <a:noFill/>
+                    </a:ln>
+                  </pic:spPr>
+                </pic:pic>
+              </a:graphicData>
+            </a:graphic>
+          </wp:inline>
+        </w:drawing>
+      </w:r>
+      <w:r>
+        <w:br/>
+      </w:r>
+      <w:r>
+        <w:t>True/False: This model is a “conditional language model” in the sense that the decoder portion (shown in green) is model</w:t>
+      </w:r>
+      <w:r>
+        <w:t>l</w:t>
+      </w:r>
+      <w:r>
+        <w:t xml:space="preserve">ing the probability of the input sentence </w:t>
+      </w:r>
+      <m:oMath>
+        <m:r>
+          <w:rPr>
+            <w:rFonts w:ascii="Cambria Math" w:hAnsi="Cambria Math"/>
+          </w:rPr>
+          <m:t>x</m:t>
+        </m:r>
+      </m:oMath>
+      <w:r>
+        <w:t>.</w:t>
       </w:r>
     </w:p>
     <w:p>
@@ -4386,6 +4423,2129 @@
           <w:numId w:val="9"/>
         </w:numPr>
       </w:pPr>
+      <w:r>
+        <w:t>False. (</w:t>
+      </w:r>
+      <w:r>
+        <w:t xml:space="preserve">The encoder-decoder model for machine translation models the probability of the output sentence </w:t>
+      </w:r>
+      <m:oMath>
+        <m:r>
+          <w:rPr>
+            <w:rFonts w:ascii="Cambria Math" w:hAnsi="Cambria Math"/>
+          </w:rPr>
+          <m:t>y</m:t>
+        </m:r>
+      </m:oMath>
+      <w:r>
+        <w:t xml:space="preserve"> conditioned on the input sentence </w:t>
+      </w:r>
+      <m:oMath>
+        <m:r>
+          <w:rPr>
+            <w:rFonts w:ascii="Cambria Math" w:hAnsi="Cambria Math"/>
+          </w:rPr>
+          <m:t>x</m:t>
+        </m:r>
+      </m:oMath>
+      <w:r>
+        <w:t>. The encoder portion is shown in green, while the decoder portion is shown in purple.</w:t>
+      </w:r>
+      <w:r>
+        <w:t>)</w:t>
+      </w:r>
+    </w:p>
+    <w:p>
+      <w:pPr>
+        <w:pStyle w:val="ListParagraph"/>
+        <w:numPr>
+          <w:ilvl w:val="0"/>
+          <w:numId w:val="9"/>
+        </w:numPr>
+      </w:pPr>
+      <w:r>
+        <w:t xml:space="preserve">In beam search, if you increase the beam width </w:t>
+      </w:r>
+      <m:oMath>
+        <m:r>
+          <w:rPr>
+            <w:rStyle w:val="mord"/>
+            <w:rFonts w:ascii="Cambria Math" w:hAnsi="Cambria Math"/>
+          </w:rPr>
+          <m:t>B</m:t>
+        </m:r>
+      </m:oMath>
+      <w:r>
+        <w:t xml:space="preserve">, </w:t>
+      </w:r>
+      <w:r>
+        <w:t>what</w:t>
+      </w:r>
+      <w:r>
+        <w:t xml:space="preserve"> would you expect to be true?</w:t>
+      </w:r>
+    </w:p>
+    <w:p>
+      <w:pPr>
+        <w:pStyle w:val="ListParagraph"/>
+        <w:numPr>
+          <w:ilvl w:val="1"/>
+          <w:numId w:val="9"/>
+        </w:numPr>
+      </w:pPr>
+      <w:r>
+        <w:t>Beam search will use up more memory.</w:t>
+      </w:r>
+    </w:p>
+    <w:p>
+      <w:pPr>
+        <w:pStyle w:val="ListParagraph"/>
+        <w:numPr>
+          <w:ilvl w:val="1"/>
+          <w:numId w:val="9"/>
+        </w:numPr>
+      </w:pPr>
+      <w:r>
+        <w:t>Beam search will run more slowly.</w:t>
+      </w:r>
+    </w:p>
+    <w:p>
+      <w:pPr>
+        <w:pStyle w:val="ListParagraph"/>
+        <w:numPr>
+          <w:ilvl w:val="1"/>
+          <w:numId w:val="9"/>
+        </w:numPr>
+      </w:pPr>
+      <w:r>
+        <w:t xml:space="preserve">Beam search will generally find better solutions (i.e. do a better job at maximising </w:t>
+      </w:r>
+      <m:oMath>
+        <m:r>
+          <w:rPr>
+            <w:rFonts w:ascii="Cambria Math" w:hAnsi="Cambria Math"/>
+          </w:rPr>
+          <m:t>P</m:t>
+        </m:r>
+        <m:d>
+          <m:dPr>
+            <m:ctrlPr>
+              <w:rPr>
+                <w:rFonts w:ascii="Cambria Math" w:hAnsi="Cambria Math"/>
+                <w:i/>
+              </w:rPr>
+            </m:ctrlPr>
+          </m:dPr>
+          <m:e>
+            <m:r>
+              <w:rPr>
+                <w:rFonts w:ascii="Cambria Math" w:hAnsi="Cambria Math"/>
+              </w:rPr>
+              <m:t>y</m:t>
+            </m:r>
+          </m:e>
+          <m:e>
+            <m:r>
+              <w:rPr>
+                <w:rFonts w:ascii="Cambria Math" w:hAnsi="Cambria Math"/>
+              </w:rPr>
+              <m:t>x</m:t>
+            </m:r>
+          </m:e>
+        </m:d>
+      </m:oMath>
+      <w:r>
+        <w:rPr>
+          <w:rFonts w:eastAsiaTheme="minorEastAsia"/>
+        </w:rPr>
+        <w:t>.</w:t>
+      </w:r>
+    </w:p>
+    <w:p>
+      <w:pPr>
+        <w:pStyle w:val="ListParagraph"/>
+        <w:numPr>
+          <w:ilvl w:val="0"/>
+          <w:numId w:val="9"/>
+        </w:numPr>
+      </w:pPr>
+      <w:r>
+        <w:t>In machine translation, if we carry out beam search using sentence normali</w:t>
+      </w:r>
+      <w:r>
+        <w:t>s</w:t>
+      </w:r>
+      <w:r>
+        <w:t>ation, the algorithm will tend to output overly short translations.</w:t>
+      </w:r>
+    </w:p>
+    <w:p>
+      <w:pPr>
+        <w:pStyle w:val="ListParagraph"/>
+        <w:numPr>
+          <w:ilvl w:val="1"/>
+          <w:numId w:val="9"/>
+        </w:numPr>
+      </w:pPr>
+      <w:r>
+        <w:t>False.</w:t>
+      </w:r>
+    </w:p>
+    <w:p>
+      <w:pPr>
+        <w:pStyle w:val="ListParagraph"/>
+        <w:numPr>
+          <w:ilvl w:val="0"/>
+          <w:numId w:val="9"/>
+        </w:numPr>
+      </w:pPr>
+      <w:r>
+        <w:t>Y</w:t>
+      </w:r>
+      <w:r>
+        <w:t xml:space="preserve">ou are building a speech recognition system, which uses an RNN model to map from audio clip </w:t>
+      </w:r>
+      <m:oMath>
+        <m:r>
+          <w:rPr>
+            <w:rFonts w:ascii="Cambria Math" w:hAnsi="Cambria Math"/>
+          </w:rPr>
+          <m:t>x</m:t>
+        </m:r>
+      </m:oMath>
+      <w:r>
+        <w:t xml:space="preserve"> to a text transcript </w:t>
+      </w:r>
+      <m:oMath>
+        <m:r>
+          <w:rPr>
+            <w:rFonts w:ascii="Cambria Math" w:hAnsi="Cambria Math"/>
+          </w:rPr>
+          <m:t>y</m:t>
+        </m:r>
+      </m:oMath>
+      <w:r>
+        <w:t xml:space="preserve">. Your algorithm uses beam search to try to find the value of </w:t>
+      </w:r>
+      <m:oMath>
+        <m:r>
+          <w:rPr>
+            <w:rFonts w:ascii="Cambria Math" w:hAnsi="Cambria Math"/>
+          </w:rPr>
+          <m:t>y</m:t>
+        </m:r>
+      </m:oMath>
+      <w:r>
+        <w:t xml:space="preserve"> that maximizes </w:t>
+      </w:r>
+      <m:oMath>
+        <m:r>
+          <w:rPr>
+            <w:rFonts w:ascii="Cambria Math" w:hAnsi="Cambria Math"/>
+          </w:rPr>
+          <m:t>P</m:t>
+        </m:r>
+        <m:d>
+          <m:dPr>
+            <m:ctrlPr>
+              <w:rPr>
+                <w:rFonts w:ascii="Cambria Math" w:hAnsi="Cambria Math"/>
+                <w:i/>
+              </w:rPr>
+            </m:ctrlPr>
+          </m:dPr>
+          <m:e>
+            <m:r>
+              <w:rPr>
+                <w:rFonts w:ascii="Cambria Math" w:hAnsi="Cambria Math"/>
+              </w:rPr>
+              <m:t>y</m:t>
+            </m:r>
+          </m:e>
+          <m:e>
+            <m:r>
+              <w:rPr>
+                <w:rFonts w:ascii="Cambria Math" w:hAnsi="Cambria Math"/>
+              </w:rPr>
+              <m:t>x</m:t>
+            </m:r>
+          </m:e>
+        </m:d>
+      </m:oMath>
+      <w:r>
+        <w:t>.</w:t>
+      </w:r>
+      <w:r>
+        <w:br/>
+        <w:t xml:space="preserve">On </w:t>
+      </w:r>
+      <w:r>
+        <w:t>a dev set example, given an input audio clip, your algorithm outputs the transcript</w:t>
+      </w:r>
+      <w:r>
+        <w:br/>
+      </w:r>
+      <m:oMath>
+        <m:acc>
+          <m:accPr>
+            <m:ctrlPr>
+              <w:rPr>
+                <w:rFonts w:ascii="Cambria Math" w:hAnsi="Cambria Math"/>
+                <w:i/>
+              </w:rPr>
+            </m:ctrlPr>
+          </m:accPr>
+          <m:e>
+            <m:r>
+              <w:rPr>
+                <w:rFonts w:ascii="Cambria Math" w:hAnsi="Cambria Math"/>
+              </w:rPr>
+              <m:t>y</m:t>
+            </m:r>
+          </m:e>
+        </m:acc>
+        <m:r>
+          <w:rPr>
+            <w:rFonts w:ascii="Cambria Math" w:hAnsi="Cambria Math"/>
+          </w:rPr>
+          <m:t>=</m:t>
+        </m:r>
+      </m:oMath>
+      <w:r>
+        <w:rPr>
+          <w:rFonts w:eastAsiaTheme="minorEastAsia"/>
+        </w:rPr>
+        <w:t xml:space="preserve"> </w:t>
+      </w:r>
+      <w:r>
+        <w:t xml:space="preserve">“I’m building an </w:t>
+      </w:r>
+      <w:proofErr w:type="gramStart"/>
+      <w:r>
+        <w:t>A</w:t>
+      </w:r>
+      <w:proofErr w:type="gramEnd"/>
+      <w:r>
+        <w:t xml:space="preserve"> Eye system in Silly con Valley.”, whereas a human gives a much superior transcript </w:t>
+      </w:r>
+      <m:oMath>
+        <m:sSup>
+          <m:sSupPr>
+            <m:ctrlPr>
+              <w:rPr>
+                <w:rFonts w:ascii="Cambria Math" w:hAnsi="Cambria Math"/>
+                <w:i/>
+              </w:rPr>
+            </m:ctrlPr>
+          </m:sSupPr>
+          <m:e>
+            <m:r>
+              <w:rPr>
+                <w:rFonts w:ascii="Cambria Math" w:hAnsi="Cambria Math"/>
+              </w:rPr>
+              <m:t>y</m:t>
+            </m:r>
+          </m:e>
+          <m:sup>
+            <m:r>
+              <w:rPr>
+                <w:rFonts w:ascii="Cambria Math" w:hAnsi="Cambria Math"/>
+              </w:rPr>
+              <m:t>*</m:t>
+            </m:r>
+          </m:sup>
+        </m:sSup>
+        <m:r>
+          <w:rPr>
+            <w:rFonts w:ascii="Cambria Math" w:eastAsiaTheme="minorEastAsia" w:hAnsi="Cambria Math"/>
+          </w:rPr>
+          <m:t>=</m:t>
+        </m:r>
+      </m:oMath>
+      <w:r>
+        <w:rPr>
+          <w:rFonts w:eastAsiaTheme="minorEastAsia"/>
+        </w:rPr>
+        <w:t xml:space="preserve"> “</w:t>
+      </w:r>
+      <w:r>
+        <w:t>I</w:t>
+      </w:r>
+      <w:r>
+        <w:rPr>
+          <w:rFonts w:ascii="Calibri" w:hAnsi="Calibri" w:cs="Calibri"/>
+        </w:rPr>
+        <w:t>’</w:t>
+      </w:r>
+      <w:r>
+        <w:t>m building an AI system in Silicon Valley.</w:t>
+      </w:r>
+      <w:r>
+        <w:rPr>
+          <w:rFonts w:ascii="Calibri" w:hAnsi="Calibri" w:cs="Calibri"/>
+        </w:rPr>
+        <w:t>”</w:t>
+      </w:r>
+      <w:r>
+        <w:rPr>
+          <w:rFonts w:ascii="Calibri" w:hAnsi="Calibri" w:cs="Calibri"/>
+        </w:rPr>
+        <w:br/>
+      </w:r>
+      <w:r>
+        <w:t>According to your model,</w:t>
+      </w:r>
+      <w:r>
+        <w:br/>
+      </w:r>
+      <m:oMathPara>
+        <m:oMathParaPr>
+          <m:jc m:val="left"/>
+        </m:oMathParaPr>
+        <m:oMath>
+          <m:r>
+            <w:rPr>
+              <w:rFonts w:ascii="Cambria Math" w:hAnsi="Cambria Math"/>
+            </w:rPr>
+            <m:t>P(</m:t>
+          </m:r>
+          <m:acc>
+            <m:accPr>
+              <m:ctrlPr>
+                <w:rPr>
+                  <w:rFonts w:ascii="Cambria Math" w:hAnsi="Cambria Math"/>
+                  <w:i/>
+                </w:rPr>
+              </m:ctrlPr>
+            </m:accPr>
+            <m:e>
+              <m:r>
+                <w:rPr>
+                  <w:rFonts w:ascii="Cambria Math" w:hAnsi="Cambria Math"/>
+                </w:rPr>
+                <m:t>y</m:t>
+              </m:r>
+            </m:e>
+          </m:acc>
+          <m:r>
+            <w:rPr>
+              <w:rFonts w:ascii="Cambria Math" w:hAnsi="Cambria Math" w:cs="Cambria Math"/>
+            </w:rPr>
+            <m:t>∣</m:t>
+          </m:r>
+          <m:r>
+            <w:rPr>
+              <w:rFonts w:ascii="Cambria Math" w:hAnsi="Cambria Math"/>
+            </w:rPr>
+            <m:t>x)=1.09</m:t>
+          </m:r>
+          <m:r>
+            <w:rPr>
+              <w:rFonts w:ascii="Cambria Math" w:hAnsi="Cambria Math" w:cs="Cambria Math"/>
+            </w:rPr>
+            <m:t>*</m:t>
+          </m:r>
+          <m:sSup>
+            <m:sSupPr>
+              <m:ctrlPr>
+                <w:rPr>
+                  <w:rFonts w:ascii="Cambria Math" w:hAnsi="Cambria Math"/>
+                  <w:i/>
+                </w:rPr>
+              </m:ctrlPr>
+            </m:sSupPr>
+            <m:e>
+              <m:r>
+                <w:rPr>
+                  <w:rFonts w:ascii="Cambria Math" w:hAnsi="Cambria Math"/>
+                </w:rPr>
+                <m:t>10</m:t>
+              </m:r>
+              <m:ctrlPr>
+                <w:rPr>
+                  <w:rFonts w:ascii="Cambria Math" w:hAnsi="Cambria Math" w:cs="Cambria Math"/>
+                  <w:i/>
+                </w:rPr>
+              </m:ctrlPr>
+            </m:e>
+            <m:sup>
+              <m:r>
+                <w:rPr>
+                  <w:rFonts w:ascii="Cambria Math" w:hAnsi="Cambria Math"/>
+                </w:rPr>
+                <m:t>-7</m:t>
+              </m:r>
+            </m:sup>
+          </m:sSup>
+        </m:oMath>
+      </m:oMathPara>
+    </w:p>
+    <w:p>
+      <w:pPr>
+        <w:pStyle w:val="ListParagraph"/>
+      </w:pPr>
+      <m:oMathPara>
+        <m:oMathParaPr>
+          <m:jc m:val="left"/>
+        </m:oMathParaPr>
+        <m:oMath>
+          <m:r>
+            <w:rPr>
+              <w:rFonts w:ascii="Cambria Math" w:hAnsi="Cambria Math"/>
+            </w:rPr>
+            <m:t>P(</m:t>
+          </m:r>
+          <m:sSup>
+            <m:sSupPr>
+              <m:ctrlPr>
+                <w:rPr>
+                  <w:rFonts w:ascii="Cambria Math" w:hAnsi="Cambria Math"/>
+                  <w:i/>
+                </w:rPr>
+              </m:ctrlPr>
+            </m:sSupPr>
+            <m:e>
+              <m:r>
+                <w:rPr>
+                  <w:rFonts w:ascii="Cambria Math" w:hAnsi="Cambria Math"/>
+                </w:rPr>
+                <m:t>y</m:t>
+              </m:r>
+            </m:e>
+            <m:sup>
+              <m:r>
+                <w:rPr>
+                  <w:rFonts w:ascii="Cambria Math" w:hAnsi="Cambria Math"/>
+                </w:rPr>
+                <m:t>*</m:t>
+              </m:r>
+            </m:sup>
+          </m:sSup>
+          <m:r>
+            <w:rPr>
+              <w:rFonts w:ascii="Cambria Math" w:hAnsi="Cambria Math" w:cs="Cambria Math"/>
+            </w:rPr>
+            <m:t>∣</m:t>
+          </m:r>
+          <m:r>
+            <w:rPr>
+              <w:rFonts w:ascii="Cambria Math" w:hAnsi="Cambria Math"/>
+            </w:rPr>
+            <m:t>x)=7.21</m:t>
+          </m:r>
+          <m:r>
+            <w:rPr>
+              <w:rFonts w:ascii="Cambria Math" w:hAnsi="Cambria Math" w:cs="Cambria Math"/>
+            </w:rPr>
+            <m:t>*</m:t>
+          </m:r>
+          <m:sSup>
+            <m:sSupPr>
+              <m:ctrlPr>
+                <w:rPr>
+                  <w:rFonts w:ascii="Cambria Math" w:hAnsi="Cambria Math"/>
+                  <w:i/>
+                </w:rPr>
+              </m:ctrlPr>
+            </m:sSupPr>
+            <m:e>
+              <m:r>
+                <w:rPr>
+                  <w:rFonts w:ascii="Cambria Math" w:hAnsi="Cambria Math"/>
+                </w:rPr>
+                <m:t>10</m:t>
+              </m:r>
+              <m:ctrlPr>
+                <w:rPr>
+                  <w:rFonts w:ascii="Cambria Math" w:hAnsi="Cambria Math" w:cs="Cambria Math"/>
+                  <w:i/>
+                </w:rPr>
+              </m:ctrlPr>
+            </m:e>
+            <m:sup>
+              <m:r>
+                <w:rPr>
+                  <w:rFonts w:ascii="Cambria Math" w:hAnsi="Cambria Math"/>
+                </w:rPr>
+                <m:t>-8</m:t>
+              </m:r>
+            </m:sup>
+          </m:sSup>
+        </m:oMath>
+      </m:oMathPara>
+    </w:p>
+    <w:p>
+      <w:pPr>
+        <w:pStyle w:val="ListParagraph"/>
+      </w:pPr>
+      <w:r>
+        <w:t xml:space="preserve">Would you expect increasing the beam width </w:t>
+      </w:r>
+      <m:oMath>
+        <m:r>
+          <w:rPr>
+            <w:rFonts w:ascii="Cambria Math" w:hAnsi="Cambria Math"/>
+          </w:rPr>
+          <m:t>B</m:t>
+        </m:r>
+      </m:oMath>
+      <w:r>
+        <w:t xml:space="preserve"> to help correct this example?</w:t>
+      </w:r>
+    </w:p>
+    <w:p>
+      <w:pPr>
+        <w:pStyle w:val="ListParagraph"/>
+        <w:numPr>
+          <w:ilvl w:val="1"/>
+          <w:numId w:val="9"/>
+        </w:numPr>
+      </w:pPr>
+      <w:r>
+        <w:t xml:space="preserve">No, because </w:t>
+      </w:r>
+      <m:oMath>
+        <m:r>
+          <w:rPr>
+            <w:rFonts w:ascii="Cambria Math" w:hAnsi="Cambria Math"/>
+          </w:rPr>
+          <m:t>P(</m:t>
+        </m:r>
+        <m:sSup>
+          <m:sSupPr>
+            <m:ctrlPr>
+              <w:rPr>
+                <w:rFonts w:ascii="Cambria Math" w:hAnsi="Cambria Math"/>
+                <w:i/>
+              </w:rPr>
+            </m:ctrlPr>
+          </m:sSupPr>
+          <m:e>
+            <m:r>
+              <w:rPr>
+                <w:rFonts w:ascii="Cambria Math" w:hAnsi="Cambria Math"/>
+              </w:rPr>
+              <m:t>y</m:t>
+            </m:r>
+          </m:e>
+          <m:sup>
+            <m:r>
+              <w:rPr>
+                <w:rFonts w:ascii="Cambria Math" w:hAnsi="Cambria Math"/>
+              </w:rPr>
+              <m:t>*</m:t>
+            </m:r>
+          </m:sup>
+        </m:sSup>
+        <m:r>
+          <w:rPr>
+            <w:rFonts w:ascii="Cambria Math" w:hAnsi="Cambria Math" w:cs="Cambria Math"/>
+          </w:rPr>
+          <m:t>∣</m:t>
+        </m:r>
+        <m:r>
+          <w:rPr>
+            <w:rFonts w:ascii="Cambria Math" w:hAnsi="Cambria Math"/>
+          </w:rPr>
+          <m:t>x)</m:t>
+        </m:r>
+        <m:r>
+          <w:rPr>
+            <w:rFonts w:ascii="Cambria Math" w:hAnsi="Cambria Math"/>
+          </w:rPr>
+          <m:t>≤</m:t>
+        </m:r>
+        <m:r>
+          <w:rPr>
+            <w:rFonts w:ascii="Cambria Math" w:hAnsi="Cambria Math"/>
+          </w:rPr>
+          <m:t>P(</m:t>
+        </m:r>
+        <m:acc>
+          <m:accPr>
+            <m:ctrlPr>
+              <w:rPr>
+                <w:rFonts w:ascii="Cambria Math" w:hAnsi="Cambria Math"/>
+                <w:i/>
+              </w:rPr>
+            </m:ctrlPr>
+          </m:accPr>
+          <m:e>
+            <m:r>
+              <w:rPr>
+                <w:rFonts w:ascii="Cambria Math" w:hAnsi="Cambria Math"/>
+              </w:rPr>
+              <m:t>y</m:t>
+            </m:r>
+          </m:e>
+        </m:acc>
+        <m:r>
+          <w:rPr>
+            <w:rFonts w:ascii="Cambria Math" w:hAnsi="Cambria Math" w:cs="Cambria Math"/>
+          </w:rPr>
+          <m:t>∣</m:t>
+        </m:r>
+        <m:r>
+          <w:rPr>
+            <w:rFonts w:ascii="Cambria Math" w:hAnsi="Cambria Math"/>
+          </w:rPr>
+          <m:t>x)</m:t>
+        </m:r>
+      </m:oMath>
+      <w:r>
+        <w:rPr>
+          <w:rFonts w:eastAsiaTheme="minorEastAsia"/>
+        </w:rPr>
+        <w:t xml:space="preserve"> indicates the error should be attributed to the RNN rather than the to the search algorithm.</w:t>
+      </w:r>
+    </w:p>
+    <w:p>
+      <w:pPr>
+        <w:pStyle w:val="ListParagraph"/>
+        <w:numPr>
+          <w:ilvl w:val="0"/>
+          <w:numId w:val="9"/>
+        </w:numPr>
+      </w:pPr>
+      <w:r>
+        <w:t>Y</w:t>
+      </w:r>
+      <w:r>
+        <w:t>ou work on your algorithm for a few more weeks, and now find that for the vast majority of examples on which your algorithm makes a mistake,</w:t>
+      </w:r>
+      <w:r>
+        <w:rPr>
+          <w:rFonts w:ascii="Cambria Math" w:hAnsi="Cambria Math"/>
+          <w:i/>
+        </w:rPr>
+        <w:t xml:space="preserve"> </w:t>
+      </w:r>
+      <m:oMath>
+        <m:r>
+          <w:rPr>
+            <w:rFonts w:ascii="Cambria Math" w:hAnsi="Cambria Math"/>
+          </w:rPr>
+          <m:t>P</m:t>
+        </m:r>
+        <m:d>
+          <m:dPr>
+            <m:sepChr m:val="∣"/>
+            <m:ctrlPr>
+              <w:rPr>
+                <w:rFonts w:ascii="Cambria Math" w:hAnsi="Cambria Math"/>
+                <w:i/>
+              </w:rPr>
+            </m:ctrlPr>
+          </m:dPr>
+          <m:e>
+            <m:sSup>
+              <m:sSupPr>
+                <m:ctrlPr>
+                  <w:rPr>
+                    <w:rFonts w:ascii="Cambria Math" w:hAnsi="Cambria Math"/>
+                    <w:i/>
+                  </w:rPr>
+                </m:ctrlPr>
+              </m:sSupPr>
+              <m:e>
+                <m:r>
+                  <w:rPr>
+                    <w:rFonts w:ascii="Cambria Math" w:hAnsi="Cambria Math"/>
+                  </w:rPr>
+                  <m:t>y</m:t>
+                </m:r>
+              </m:e>
+              <m:sup>
+                <m:r>
+                  <w:rPr>
+                    <w:rFonts w:ascii="Cambria Math" w:hAnsi="Cambria Math"/>
+                  </w:rPr>
+                  <m:t>*</m:t>
+                </m:r>
+              </m:sup>
+            </m:sSup>
+            <m:ctrlPr>
+              <w:rPr>
+                <w:rFonts w:ascii="Cambria Math" w:hAnsi="Cambria Math" w:cs="Cambria Math"/>
+                <w:i/>
+              </w:rPr>
+            </m:ctrlPr>
+          </m:e>
+          <m:e>
+            <m:r>
+              <w:rPr>
+                <w:rFonts w:ascii="Cambria Math" w:hAnsi="Cambria Math"/>
+              </w:rPr>
+              <m:t>x</m:t>
+            </m:r>
+          </m:e>
+        </m:d>
+        <m:r>
+          <w:rPr>
+            <w:rFonts w:ascii="Cambria Math" w:hAnsi="Cambria Math"/>
+          </w:rPr>
+          <m:t>&gt;</m:t>
+        </m:r>
+        <m:r>
+          <w:rPr>
+            <w:rFonts w:ascii="Cambria Math" w:hAnsi="Cambria Math"/>
+          </w:rPr>
+          <m:t>P(</m:t>
+        </m:r>
+        <m:acc>
+          <m:accPr>
+            <m:ctrlPr>
+              <w:rPr>
+                <w:rFonts w:ascii="Cambria Math" w:hAnsi="Cambria Math"/>
+                <w:i/>
+              </w:rPr>
+            </m:ctrlPr>
+          </m:accPr>
+          <m:e>
+            <m:r>
+              <w:rPr>
+                <w:rFonts w:ascii="Cambria Math" w:hAnsi="Cambria Math"/>
+              </w:rPr>
+              <m:t>y</m:t>
+            </m:r>
+          </m:e>
+        </m:acc>
+        <m:r>
+          <w:rPr>
+            <w:rFonts w:ascii="Cambria Math" w:hAnsi="Cambria Math" w:cs="Cambria Math"/>
+          </w:rPr>
+          <m:t>∣</m:t>
+        </m:r>
+        <m:r>
+          <w:rPr>
+            <w:rFonts w:ascii="Cambria Math" w:hAnsi="Cambria Math"/>
+          </w:rPr>
+          <m:t>x)</m:t>
+        </m:r>
+      </m:oMath>
+      <w:r>
+        <w:t>. This suggests you should focus your attention on improving the search algorithm.</w:t>
+      </w:r>
+    </w:p>
+    <w:p>
+      <w:pPr>
+        <w:pStyle w:val="ListParagraph"/>
+        <w:numPr>
+          <w:ilvl w:val="1"/>
+          <w:numId w:val="9"/>
+        </w:numPr>
+      </w:pPr>
+      <w:r>
+        <w:t>True.</w:t>
+      </w:r>
+    </w:p>
+    <w:p>
+      <w:r>
+        <w:br w:type="page"/>
+      </w:r>
+    </w:p>
+    <w:p>
+      <w:pPr>
+        <w:pStyle w:val="ListParagraph"/>
+        <w:numPr>
+          <w:ilvl w:val="0"/>
+          <w:numId w:val="9"/>
+        </w:numPr>
+      </w:pPr>
+      <w:r>
+        <w:lastRenderedPageBreak/>
+        <w:t>Consider the attention model for machine translation.</w:t>
+      </w:r>
+    </w:p>
+    <w:p>
+      <w:pPr>
+        <w:pStyle w:val="ListParagraph"/>
+        <w:rPr>
+          <w:rFonts w:eastAsiaTheme="minorEastAsia"/>
+        </w:rPr>
+      </w:pPr>
+      <w:r>
+        <w:rPr>
+          <w:noProof/>
+        </w:rPr>
+        <w:drawing>
+          <wp:inline distT="0" distB="0" distL="0" distR="0" wp14:anchorId="305D0C8C" wp14:editId="5EA2C834">
+            <wp:extent cx="4158449" cy="2160000"/>
+            <wp:effectExtent l="0" t="0" r="0" b="0"/>
+            <wp:docPr id="1319449531" name="Picture 5"/>
+            <wp:cNvGraphicFramePr>
+              <a:graphicFrameLocks xmlns:a="http://schemas.openxmlformats.org/drawingml/2006/main" noChangeAspect="1"/>
+            </wp:cNvGraphicFramePr>
+            <a:graphic xmlns:a="http://schemas.openxmlformats.org/drawingml/2006/main">
+              <a:graphicData uri="http://schemas.openxmlformats.org/drawingml/2006/picture">
+                <pic:pic xmlns:pic="http://schemas.openxmlformats.org/drawingml/2006/picture">
+                  <pic:nvPicPr>
+                    <pic:cNvPr id="0" name="Picture 30"/>
+                    <pic:cNvPicPr>
+                      <a:picLocks noChangeAspect="1" noChangeArrowheads="1"/>
+                    </pic:cNvPicPr>
+                  </pic:nvPicPr>
+                  <pic:blipFill>
+                    <a:blip r:embed="rId11">
+                      <a:extLst>
+                        <a:ext uri="{28A0092B-C50C-407E-A947-70E740481C1C}">
+                          <a14:useLocalDpi xmlns:a14="http://schemas.microsoft.com/office/drawing/2010/main" val="0"/>
+                        </a:ext>
+                      </a:extLst>
+                    </a:blip>
+                    <a:srcRect/>
+                    <a:stretch>
+                      <a:fillRect/>
+                    </a:stretch>
+                  </pic:blipFill>
+                  <pic:spPr bwMode="auto">
+                    <a:xfrm>
+                      <a:off x="0" y="0"/>
+                      <a:ext cx="4158449" cy="2160000"/>
+                    </a:xfrm>
+                    <a:prstGeom prst="rect">
+                      <a:avLst/>
+                    </a:prstGeom>
+                    <a:noFill/>
+                    <a:ln>
+                      <a:noFill/>
+                    </a:ln>
+                  </pic:spPr>
+                </pic:pic>
+              </a:graphicData>
+            </a:graphic>
+          </wp:inline>
+        </w:drawing>
+      </w:r>
+      <w:r>
+        <w:br/>
+        <w:t>And</w:t>
+      </w:r>
+      <w:r>
+        <w:t xml:space="preserve"> here is the formula for </w:t>
+      </w:r>
+      <m:oMath>
+        <m:sSup>
+          <m:sSupPr>
+            <m:ctrlPr>
+              <w:rPr>
+                <w:rFonts w:ascii="Cambria Math" w:hAnsi="Cambria Math"/>
+                <w:i/>
+              </w:rPr>
+            </m:ctrlPr>
+          </m:sSupPr>
+          <m:e>
+            <m:r>
+              <w:rPr>
+                <w:rFonts w:ascii="Cambria Math" w:hAnsi="Cambria Math"/>
+              </w:rPr>
+              <m:t>α</m:t>
+            </m:r>
+          </m:e>
+          <m:sup>
+            <m:r>
+              <w:rPr>
+                <w:rFonts w:ascii="Cambria Math" w:hAnsi="Cambria Math"/>
+              </w:rPr>
+              <m:t>&lt;t,</m:t>
+            </m:r>
+            <m:sSup>
+              <m:sSupPr>
+                <m:ctrlPr>
+                  <w:rPr>
+                    <w:rFonts w:ascii="Cambria Math" w:hAnsi="Cambria Math"/>
+                    <w:i/>
+                  </w:rPr>
+                </m:ctrlPr>
+              </m:sSupPr>
+              <m:e>
+                <m:r>
+                  <w:rPr>
+                    <w:rFonts w:ascii="Cambria Math" w:hAnsi="Cambria Math"/>
+                  </w:rPr>
+                  <m:t>t</m:t>
+                </m:r>
+              </m:e>
+              <m:sup>
+                <m:r>
+                  <w:rPr>
+                    <w:rFonts w:ascii="Cambria Math" w:hAnsi="Cambria Math"/>
+                  </w:rPr>
+                  <m:t>'</m:t>
+                </m:r>
+              </m:sup>
+            </m:sSup>
+            <m:r>
+              <w:rPr>
+                <w:rFonts w:ascii="Cambria Math" w:hAnsi="Cambria Math"/>
+              </w:rPr>
+              <m:t>&gt;</m:t>
+            </m:r>
+          </m:sup>
+        </m:sSup>
+      </m:oMath>
+      <w:r>
+        <w:rPr>
+          <w:rFonts w:eastAsiaTheme="minorEastAsia"/>
+        </w:rPr>
+        <w:t>.</w:t>
+      </w:r>
+      <w:r>
+        <w:rPr>
+          <w:rFonts w:eastAsiaTheme="minorEastAsia"/>
+        </w:rPr>
+        <w:br/>
+      </w:r>
+      <w:r>
+        <w:rPr>
+          <w:noProof/>
+        </w:rPr>
+        <w:drawing>
+          <wp:inline distT="0" distB="0" distL="0" distR="0" wp14:anchorId="04EB3611" wp14:editId="572A9E67">
+            <wp:extent cx="3604260" cy="1104900"/>
+            <wp:effectExtent l="0" t="0" r="0" b="0"/>
+            <wp:docPr id="305083011" name="Picture 6"/>
+            <wp:cNvGraphicFramePr>
+              <a:graphicFrameLocks xmlns:a="http://schemas.openxmlformats.org/drawingml/2006/main" noChangeAspect="1"/>
+            </wp:cNvGraphicFramePr>
+            <a:graphic xmlns:a="http://schemas.openxmlformats.org/drawingml/2006/main">
+              <a:graphicData uri="http://schemas.openxmlformats.org/drawingml/2006/picture">
+                <pic:pic xmlns:pic="http://schemas.openxmlformats.org/drawingml/2006/picture">
+                  <pic:nvPicPr>
+                    <pic:cNvPr id="0" name="Picture 32"/>
+                    <pic:cNvPicPr>
+                      <a:picLocks noChangeAspect="1" noChangeArrowheads="1"/>
+                    </pic:cNvPicPr>
+                  </pic:nvPicPr>
+                  <pic:blipFill>
+                    <a:blip r:embed="rId12">
+                      <a:extLst>
+                        <a:ext uri="{28A0092B-C50C-407E-A947-70E740481C1C}">
+                          <a14:useLocalDpi xmlns:a14="http://schemas.microsoft.com/office/drawing/2010/main" val="0"/>
+                        </a:ext>
+                      </a:extLst>
+                    </a:blip>
+                    <a:srcRect/>
+                    <a:stretch>
+                      <a:fillRect/>
+                    </a:stretch>
+                  </pic:blipFill>
+                  <pic:spPr bwMode="auto">
+                    <a:xfrm>
+                      <a:off x="0" y="0"/>
+                      <a:ext cx="3604260" cy="1104900"/>
+                    </a:xfrm>
+                    <a:prstGeom prst="rect">
+                      <a:avLst/>
+                    </a:prstGeom>
+                    <a:noFill/>
+                    <a:ln>
+                      <a:noFill/>
+                    </a:ln>
+                  </pic:spPr>
+                </pic:pic>
+              </a:graphicData>
+            </a:graphic>
+          </wp:inline>
+        </w:drawing>
+      </w:r>
+    </w:p>
+    <w:p>
+      <w:pPr>
+        <w:pStyle w:val="ListParagraph"/>
+      </w:pPr>
+      <w:r>
+        <w:t xml:space="preserve">Which of the following statements about </w:t>
+      </w:r>
+      <m:oMath>
+        <m:sSup>
+          <m:sSupPr>
+            <m:ctrlPr>
+              <w:rPr>
+                <w:rFonts w:ascii="Cambria Math" w:hAnsi="Cambria Math"/>
+                <w:i/>
+              </w:rPr>
+            </m:ctrlPr>
+          </m:sSupPr>
+          <m:e>
+            <m:r>
+              <w:rPr>
+                <w:rFonts w:ascii="Cambria Math" w:hAnsi="Cambria Math"/>
+              </w:rPr>
+              <m:t>α</m:t>
+            </m:r>
+          </m:e>
+          <m:sup>
+            <m:r>
+              <w:rPr>
+                <w:rFonts w:ascii="Cambria Math" w:hAnsi="Cambria Math"/>
+              </w:rPr>
+              <m:t>&lt;t,</m:t>
+            </m:r>
+            <m:sSup>
+              <m:sSupPr>
+                <m:ctrlPr>
+                  <w:rPr>
+                    <w:rFonts w:ascii="Cambria Math" w:hAnsi="Cambria Math"/>
+                    <w:i/>
+                  </w:rPr>
+                </m:ctrlPr>
+              </m:sSupPr>
+              <m:e>
+                <m:r>
+                  <w:rPr>
+                    <w:rFonts w:ascii="Cambria Math" w:hAnsi="Cambria Math"/>
+                  </w:rPr>
+                  <m:t>t</m:t>
+                </m:r>
+              </m:e>
+              <m:sup>
+                <m:r>
+                  <w:rPr>
+                    <w:rFonts w:ascii="Cambria Math" w:hAnsi="Cambria Math"/>
+                  </w:rPr>
+                  <m:t>'</m:t>
+                </m:r>
+              </m:sup>
+            </m:sSup>
+            <m:r>
+              <w:rPr>
+                <w:rFonts w:ascii="Cambria Math" w:hAnsi="Cambria Math"/>
+              </w:rPr>
+              <m:t>&gt;</m:t>
+            </m:r>
+          </m:sup>
+        </m:sSup>
+      </m:oMath>
+      <w:r>
+        <w:t xml:space="preserve"> are true?</w:t>
+      </w:r>
+    </w:p>
+    <w:p>
+      <w:pPr>
+        <w:pStyle w:val="ListParagraph"/>
+        <w:numPr>
+          <w:ilvl w:val="1"/>
+          <w:numId w:val="9"/>
+        </w:numPr>
+      </w:pPr>
+      <w:r>
+        <w:t xml:space="preserve">We expect </w:t>
+      </w:r>
+      <m:oMath>
+        <m:sSup>
+          <m:sSupPr>
+            <m:ctrlPr>
+              <w:rPr>
+                <w:rFonts w:ascii="Cambria Math" w:hAnsi="Cambria Math"/>
+                <w:i/>
+              </w:rPr>
+            </m:ctrlPr>
+          </m:sSupPr>
+          <m:e>
+            <m:r>
+              <w:rPr>
+                <w:rFonts w:ascii="Cambria Math" w:hAnsi="Cambria Math"/>
+              </w:rPr>
+              <m:t>α</m:t>
+            </m:r>
+          </m:e>
+          <m:sup>
+            <m:r>
+              <w:rPr>
+                <w:rFonts w:ascii="Cambria Math" w:hAnsi="Cambria Math"/>
+              </w:rPr>
+              <m:t>&lt;t,</m:t>
+            </m:r>
+            <m:sSup>
+              <m:sSupPr>
+                <m:ctrlPr>
+                  <w:rPr>
+                    <w:rFonts w:ascii="Cambria Math" w:hAnsi="Cambria Math"/>
+                    <w:i/>
+                  </w:rPr>
+                </m:ctrlPr>
+              </m:sSupPr>
+              <m:e>
+                <m:r>
+                  <w:rPr>
+                    <w:rFonts w:ascii="Cambria Math" w:hAnsi="Cambria Math"/>
+                  </w:rPr>
+                  <m:t>t</m:t>
+                </m:r>
+              </m:e>
+              <m:sup>
+                <m:r>
+                  <w:rPr>
+                    <w:rFonts w:ascii="Cambria Math" w:hAnsi="Cambria Math"/>
+                  </w:rPr>
+                  <m:t>'</m:t>
+                </m:r>
+              </m:sup>
+            </m:sSup>
+            <m:r>
+              <w:rPr>
+                <w:rFonts w:ascii="Cambria Math" w:hAnsi="Cambria Math"/>
+              </w:rPr>
+              <m:t>&gt;</m:t>
+            </m:r>
+          </m:sup>
+        </m:sSup>
+      </m:oMath>
+      <w:r>
+        <w:rPr>
+          <w:rFonts w:eastAsiaTheme="minorEastAsia"/>
+        </w:rPr>
+        <w:t xml:space="preserve"> to be generally larger for values of </w:t>
+      </w:r>
+      <m:oMath>
+        <m:sSup>
+          <m:sSupPr>
+            <m:ctrlPr>
+              <w:rPr>
+                <w:rFonts w:ascii="Cambria Math" w:hAnsi="Cambria Math"/>
+                <w:i/>
+              </w:rPr>
+            </m:ctrlPr>
+          </m:sSupPr>
+          <m:e>
+            <m:r>
+              <w:rPr>
+                <w:rFonts w:ascii="Cambria Math" w:hAnsi="Cambria Math"/>
+              </w:rPr>
+              <m:t>α</m:t>
+            </m:r>
+          </m:e>
+          <m:sup>
+            <m:r>
+              <w:rPr>
+                <w:rFonts w:ascii="Cambria Math" w:hAnsi="Cambria Math"/>
+              </w:rPr>
+              <m:t>&lt;</m:t>
+            </m:r>
+            <m:sSup>
+              <m:sSupPr>
+                <m:ctrlPr>
+                  <w:rPr>
+                    <w:rFonts w:ascii="Cambria Math" w:hAnsi="Cambria Math"/>
+                    <w:i/>
+                  </w:rPr>
+                </m:ctrlPr>
+              </m:sSupPr>
+              <m:e>
+                <m:r>
+                  <w:rPr>
+                    <w:rFonts w:ascii="Cambria Math" w:hAnsi="Cambria Math"/>
+                  </w:rPr>
+                  <m:t>t</m:t>
+                </m:r>
+              </m:e>
+              <m:sup>
+                <m:r>
+                  <w:rPr>
+                    <w:rFonts w:ascii="Cambria Math" w:hAnsi="Cambria Math"/>
+                  </w:rPr>
+                  <m:t>'</m:t>
+                </m:r>
+              </m:sup>
+            </m:sSup>
+            <m:r>
+              <w:rPr>
+                <w:rFonts w:ascii="Cambria Math" w:hAnsi="Cambria Math"/>
+              </w:rPr>
+              <m:t>&gt;</m:t>
+            </m:r>
+          </m:sup>
+        </m:sSup>
+      </m:oMath>
+      <w:r>
+        <w:rPr>
+          <w:rFonts w:eastAsiaTheme="minorEastAsia"/>
+        </w:rPr>
+        <w:t xml:space="preserve"> that are highly relevant to the value the network should output for </w:t>
+      </w:r>
+      <m:oMath>
+        <m:sSup>
+          <m:sSupPr>
+            <m:ctrlPr>
+              <w:rPr>
+                <w:rFonts w:ascii="Cambria Math" w:hAnsi="Cambria Math"/>
+                <w:i/>
+              </w:rPr>
+            </m:ctrlPr>
+          </m:sSupPr>
+          <m:e>
+            <m:r>
+              <w:rPr>
+                <w:rFonts w:ascii="Cambria Math" w:hAnsi="Cambria Math"/>
+              </w:rPr>
+              <m:t>y</m:t>
+            </m:r>
+          </m:e>
+          <m:sup>
+            <m:r>
+              <w:rPr>
+                <w:rFonts w:ascii="Cambria Math" w:hAnsi="Cambria Math"/>
+              </w:rPr>
+              <m:t>&lt;t&gt;</m:t>
+            </m:r>
+          </m:sup>
+        </m:sSup>
+      </m:oMath>
+      <w:r>
+        <w:rPr>
+          <w:rFonts w:eastAsiaTheme="minorEastAsia"/>
+        </w:rPr>
+        <w:t>.</w:t>
+      </w:r>
+    </w:p>
+    <w:p>
+      <w:pPr>
+        <w:pStyle w:val="ListParagraph"/>
+        <w:numPr>
+          <w:ilvl w:val="1"/>
+          <w:numId w:val="9"/>
+        </w:numPr>
+      </w:pPr>
+      <m:oMath>
+        <m:nary>
+          <m:naryPr>
+            <m:chr m:val="∑"/>
+            <m:limLoc m:val="undOvr"/>
+            <m:supHide m:val="1"/>
+            <m:ctrlPr>
+              <w:rPr>
+                <w:rFonts w:ascii="Cambria Math" w:hAnsi="Cambria Math"/>
+                <w:i/>
+              </w:rPr>
+            </m:ctrlPr>
+          </m:naryPr>
+          <m:sub>
+            <m:r>
+              <w:rPr>
+                <w:rFonts w:ascii="Cambria Math" w:hAnsi="Cambria Math"/>
+              </w:rPr>
+              <m:t>t'</m:t>
+            </m:r>
+          </m:sub>
+          <m:sup/>
+          <m:e>
+            <m:sSup>
+              <m:sSupPr>
+                <m:ctrlPr>
+                  <w:rPr>
+                    <w:rFonts w:ascii="Cambria Math" w:hAnsi="Cambria Math"/>
+                    <w:i/>
+                  </w:rPr>
+                </m:ctrlPr>
+              </m:sSupPr>
+              <m:e>
+                <m:r>
+                  <w:rPr>
+                    <w:rFonts w:ascii="Cambria Math" w:hAnsi="Cambria Math"/>
+                  </w:rPr>
+                  <m:t>α</m:t>
+                </m:r>
+              </m:e>
+              <m:sup>
+                <m:r>
+                  <w:rPr>
+                    <w:rFonts w:ascii="Cambria Math" w:hAnsi="Cambria Math"/>
+                  </w:rPr>
+                  <m:t>&lt;t,</m:t>
+                </m:r>
+                <m:sSup>
+                  <m:sSupPr>
+                    <m:ctrlPr>
+                      <w:rPr>
+                        <w:rFonts w:ascii="Cambria Math" w:hAnsi="Cambria Math"/>
+                        <w:i/>
+                      </w:rPr>
+                    </m:ctrlPr>
+                  </m:sSupPr>
+                  <m:e>
+                    <m:r>
+                      <w:rPr>
+                        <w:rFonts w:ascii="Cambria Math" w:hAnsi="Cambria Math"/>
+                      </w:rPr>
+                      <m:t>t</m:t>
+                    </m:r>
+                  </m:e>
+                  <m:sup>
+                    <m:r>
+                      <w:rPr>
+                        <w:rFonts w:ascii="Cambria Math" w:hAnsi="Cambria Math"/>
+                      </w:rPr>
+                      <m:t>'</m:t>
+                    </m:r>
+                  </m:sup>
+                </m:sSup>
+                <m:r>
+                  <w:rPr>
+                    <w:rFonts w:ascii="Cambria Math" w:hAnsi="Cambria Math"/>
+                  </w:rPr>
+                  <m:t>&gt;</m:t>
+                </m:r>
+              </m:sup>
+            </m:sSup>
+          </m:e>
+        </m:nary>
+        <m:r>
+          <w:rPr>
+            <w:rFonts w:ascii="Cambria Math" w:hAnsi="Cambria Math"/>
+          </w:rPr>
+          <m:t>=1</m:t>
+        </m:r>
+      </m:oMath>
+      <w:r>
+        <w:rPr>
+          <w:rFonts w:eastAsiaTheme="minorEastAsia"/>
+        </w:rPr>
+        <w:t>.</w:t>
+      </w:r>
+    </w:p>
+    <w:p>
+      <w:pPr>
+        <w:pStyle w:val="ListParagraph"/>
+        <w:numPr>
+          <w:ilvl w:val="0"/>
+          <w:numId w:val="9"/>
+        </w:numPr>
+      </w:pPr>
+      <w:r>
+        <w:t xml:space="preserve">The network learns to “pay attention” by learning the values of </w:t>
+      </w:r>
+      <m:oMath>
+        <m:sSup>
+          <m:sSupPr>
+            <m:ctrlPr>
+              <w:rPr>
+                <w:rFonts w:ascii="Cambria Math" w:hAnsi="Cambria Math"/>
+                <w:i/>
+              </w:rPr>
+            </m:ctrlPr>
+          </m:sSupPr>
+          <m:e>
+            <m:r>
+              <w:rPr>
+                <w:rFonts w:ascii="Cambria Math" w:hAnsi="Cambria Math"/>
+              </w:rPr>
+              <m:t>e</m:t>
+            </m:r>
+          </m:e>
+          <m:sup>
+            <m:r>
+              <w:rPr>
+                <w:rFonts w:ascii="Cambria Math" w:hAnsi="Cambria Math"/>
+              </w:rPr>
+              <m:t>&lt;t,</m:t>
+            </m:r>
+            <m:sSup>
+              <m:sSupPr>
+                <m:ctrlPr>
+                  <w:rPr>
+                    <w:rFonts w:ascii="Cambria Math" w:hAnsi="Cambria Math"/>
+                    <w:i/>
+                  </w:rPr>
+                </m:ctrlPr>
+              </m:sSupPr>
+              <m:e>
+                <m:r>
+                  <w:rPr>
+                    <w:rFonts w:ascii="Cambria Math" w:hAnsi="Cambria Math"/>
+                  </w:rPr>
+                  <m:t>t</m:t>
+                </m:r>
+              </m:e>
+              <m:sup>
+                <m:r>
+                  <w:rPr>
+                    <w:rFonts w:ascii="Cambria Math" w:hAnsi="Cambria Math"/>
+                  </w:rPr>
+                  <m:t>'</m:t>
+                </m:r>
+              </m:sup>
+            </m:sSup>
+            <m:r>
+              <w:rPr>
+                <w:rFonts w:ascii="Cambria Math" w:hAnsi="Cambria Math"/>
+              </w:rPr>
+              <m:t>&gt;</m:t>
+            </m:r>
+          </m:sup>
+        </m:sSup>
+      </m:oMath>
+      <w:r>
+        <w:rPr>
+          <w:rFonts w:eastAsiaTheme="minorEastAsia"/>
+        </w:rPr>
+        <w:t xml:space="preserve">, which are computed using a small neural network. We can replace </w:t>
+      </w:r>
+      <m:oMath>
+        <m:sSup>
+          <m:sSupPr>
+            <m:ctrlPr>
+              <w:rPr>
+                <w:rFonts w:ascii="Cambria Math" w:hAnsi="Cambria Math"/>
+                <w:i/>
+              </w:rPr>
+            </m:ctrlPr>
+          </m:sSupPr>
+          <m:e>
+            <m:r>
+              <w:rPr>
+                <w:rFonts w:ascii="Cambria Math" w:hAnsi="Cambria Math"/>
+              </w:rPr>
+              <m:t>s</m:t>
+            </m:r>
+          </m:e>
+          <m:sup>
+            <m:r>
+              <w:rPr>
+                <w:rFonts w:ascii="Cambria Math" w:hAnsi="Cambria Math"/>
+              </w:rPr>
+              <m:t>&lt;</m:t>
+            </m:r>
+            <m:r>
+              <w:rPr>
+                <w:rFonts w:ascii="Cambria Math" w:hAnsi="Cambria Math"/>
+              </w:rPr>
+              <m:t>t-1</m:t>
+            </m:r>
+            <m:r>
+              <w:rPr>
+                <w:rFonts w:ascii="Cambria Math" w:hAnsi="Cambria Math"/>
+              </w:rPr>
+              <m:t>&gt;</m:t>
+            </m:r>
+          </m:sup>
+        </m:sSup>
+      </m:oMath>
+      <w:r>
+        <w:rPr>
+          <w:rFonts w:eastAsiaTheme="minorEastAsia"/>
+        </w:rPr>
+        <w:t xml:space="preserve"> with </w:t>
+      </w:r>
+      <m:oMath>
+        <m:sSup>
+          <m:sSupPr>
+            <m:ctrlPr>
+              <w:rPr>
+                <w:rFonts w:ascii="Cambria Math" w:hAnsi="Cambria Math"/>
+                <w:i/>
+              </w:rPr>
+            </m:ctrlPr>
+          </m:sSupPr>
+          <m:e>
+            <m:r>
+              <w:rPr>
+                <w:rFonts w:ascii="Cambria Math" w:hAnsi="Cambria Math"/>
+              </w:rPr>
+              <m:t>s</m:t>
+            </m:r>
+          </m:e>
+          <m:sup>
+            <m:r>
+              <w:rPr>
+                <w:rFonts w:ascii="Cambria Math" w:hAnsi="Cambria Math"/>
+              </w:rPr>
+              <m:t>&lt;t&gt;</m:t>
+            </m:r>
+          </m:sup>
+        </m:sSup>
+      </m:oMath>
+      <w:r>
+        <w:rPr>
+          <w:rFonts w:eastAsiaTheme="minorEastAsia"/>
+        </w:rPr>
+        <w:t xml:space="preserve"> as an input to this neural network because</w:t>
+      </w:r>
+      <w:r>
+        <w:t xml:space="preserve"> </w:t>
+      </w:r>
+      <m:oMath>
+        <m:sSup>
+          <m:sSupPr>
+            <m:ctrlPr>
+              <w:rPr>
+                <w:rFonts w:ascii="Cambria Math" w:hAnsi="Cambria Math"/>
+                <w:i/>
+              </w:rPr>
+            </m:ctrlPr>
+          </m:sSupPr>
+          <m:e>
+            <m:r>
+              <w:rPr>
+                <w:rFonts w:ascii="Cambria Math" w:hAnsi="Cambria Math"/>
+              </w:rPr>
+              <m:t>s</m:t>
+            </m:r>
+          </m:e>
+          <m:sup>
+            <m:r>
+              <w:rPr>
+                <w:rFonts w:ascii="Cambria Math" w:hAnsi="Cambria Math"/>
+              </w:rPr>
+              <m:t>&lt;t&gt;</m:t>
+            </m:r>
+          </m:sup>
+        </m:sSup>
+      </m:oMath>
+      <w:r>
+        <w:rPr>
+          <w:rFonts w:eastAsiaTheme="minorEastAsia"/>
+        </w:rPr>
+        <w:t xml:space="preserve"> is independent of </w:t>
+      </w:r>
+      <m:oMath>
+        <m:sSup>
+          <m:sSupPr>
+            <m:ctrlPr>
+              <w:rPr>
+                <w:rFonts w:ascii="Cambria Math" w:hAnsi="Cambria Math"/>
+                <w:i/>
+              </w:rPr>
+            </m:ctrlPr>
+          </m:sSupPr>
+          <m:e>
+            <m:r>
+              <w:rPr>
+                <w:rFonts w:ascii="Cambria Math" w:hAnsi="Cambria Math"/>
+              </w:rPr>
+              <m:t>α</m:t>
+            </m:r>
+          </m:e>
+          <m:sup>
+            <m:r>
+              <w:rPr>
+                <w:rFonts w:ascii="Cambria Math" w:hAnsi="Cambria Math"/>
+              </w:rPr>
+              <m:t>&lt;t,</m:t>
+            </m:r>
+            <m:sSup>
+              <m:sSupPr>
+                <m:ctrlPr>
+                  <w:rPr>
+                    <w:rFonts w:ascii="Cambria Math" w:hAnsi="Cambria Math"/>
+                    <w:i/>
+                  </w:rPr>
+                </m:ctrlPr>
+              </m:sSupPr>
+              <m:e>
+                <m:r>
+                  <w:rPr>
+                    <w:rFonts w:ascii="Cambria Math" w:hAnsi="Cambria Math"/>
+                  </w:rPr>
+                  <m:t>t</m:t>
+                </m:r>
+              </m:e>
+              <m:sup>
+                <m:r>
+                  <w:rPr>
+                    <w:rFonts w:ascii="Cambria Math" w:hAnsi="Cambria Math"/>
+                  </w:rPr>
+                  <m:t>'</m:t>
+                </m:r>
+              </m:sup>
+            </m:sSup>
+            <m:r>
+              <w:rPr>
+                <w:rFonts w:ascii="Cambria Math" w:hAnsi="Cambria Math"/>
+              </w:rPr>
+              <m:t>&gt;</m:t>
+            </m:r>
+          </m:sup>
+        </m:sSup>
+      </m:oMath>
+      <w:r>
+        <w:rPr>
+          <w:rFonts w:eastAsiaTheme="minorEastAsia"/>
+        </w:rPr>
+        <w:t xml:space="preserve"> and </w:t>
+      </w:r>
+      <m:oMath>
+        <m:sSup>
+          <m:sSupPr>
+            <m:ctrlPr>
+              <w:rPr>
+                <w:rFonts w:ascii="Cambria Math" w:hAnsi="Cambria Math"/>
+                <w:i/>
+              </w:rPr>
+            </m:ctrlPr>
+          </m:sSupPr>
+          <m:e>
+            <m:r>
+              <w:rPr>
+                <w:rFonts w:ascii="Cambria Math" w:hAnsi="Cambria Math"/>
+              </w:rPr>
+              <m:t>e</m:t>
+            </m:r>
+          </m:e>
+          <m:sup>
+            <m:r>
+              <w:rPr>
+                <w:rFonts w:ascii="Cambria Math" w:hAnsi="Cambria Math"/>
+              </w:rPr>
+              <m:t>&lt;t,</m:t>
+            </m:r>
+            <m:sSup>
+              <m:sSupPr>
+                <m:ctrlPr>
+                  <w:rPr>
+                    <w:rFonts w:ascii="Cambria Math" w:hAnsi="Cambria Math"/>
+                    <w:i/>
+                  </w:rPr>
+                </m:ctrlPr>
+              </m:sSupPr>
+              <m:e>
+                <m:r>
+                  <w:rPr>
+                    <w:rFonts w:ascii="Cambria Math" w:hAnsi="Cambria Math"/>
+                  </w:rPr>
+                  <m:t>t</m:t>
+                </m:r>
+              </m:e>
+              <m:sup>
+                <m:r>
+                  <w:rPr>
+                    <w:rFonts w:ascii="Cambria Math" w:hAnsi="Cambria Math"/>
+                  </w:rPr>
+                  <m:t>'</m:t>
+                </m:r>
+              </m:sup>
+            </m:sSup>
+            <m:r>
+              <w:rPr>
+                <w:rFonts w:ascii="Cambria Math" w:hAnsi="Cambria Math"/>
+              </w:rPr>
+              <m:t>&gt;</m:t>
+            </m:r>
+          </m:sup>
+        </m:sSup>
+      </m:oMath>
+      <w:r>
+        <w:rPr>
+          <w:rFonts w:eastAsiaTheme="minorEastAsia"/>
+        </w:rPr>
+        <w:t>.</w:t>
+      </w:r>
+    </w:p>
+    <w:p>
+      <w:pPr>
+        <w:pStyle w:val="ListParagraph"/>
+        <w:numPr>
+          <w:ilvl w:val="1"/>
+          <w:numId w:val="9"/>
+        </w:numPr>
+      </w:pPr>
+      <w:r>
+        <w:rPr>
+          <w:rFonts w:eastAsiaTheme="minorEastAsia"/>
+        </w:rPr>
+        <w:t xml:space="preserve">False. </w:t>
+      </w:r>
+      <w:r>
+        <w:rPr>
+          <w:rFonts w:eastAsiaTheme="minorEastAsia"/>
+        </w:rPr>
+        <w:t xml:space="preserve">(Because </w:t>
+      </w:r>
+      <m:oMath>
+        <m:sSup>
+          <m:sSupPr>
+            <m:ctrlPr>
+              <w:rPr>
+                <w:rFonts w:ascii="Cambria Math" w:hAnsi="Cambria Math"/>
+                <w:i/>
+              </w:rPr>
+            </m:ctrlPr>
+          </m:sSupPr>
+          <m:e>
+            <m:r>
+              <w:rPr>
+                <w:rFonts w:ascii="Cambria Math" w:hAnsi="Cambria Math"/>
+              </w:rPr>
+              <m:t>s</m:t>
+            </m:r>
+          </m:e>
+          <m:sup>
+            <m:r>
+              <w:rPr>
+                <w:rFonts w:ascii="Cambria Math" w:hAnsi="Cambria Math"/>
+              </w:rPr>
+              <m:t>&lt;t&gt;</m:t>
+            </m:r>
+          </m:sup>
+        </m:sSup>
+      </m:oMath>
+      <w:r>
+        <w:rPr>
+          <w:rFonts w:eastAsiaTheme="minorEastAsia"/>
+        </w:rPr>
+        <w:t xml:space="preserve"> depends on </w:t>
+      </w:r>
+      <m:oMath>
+        <m:sSup>
+          <m:sSupPr>
+            <m:ctrlPr>
+              <w:rPr>
+                <w:rFonts w:ascii="Cambria Math" w:hAnsi="Cambria Math"/>
+                <w:i/>
+              </w:rPr>
+            </m:ctrlPr>
+          </m:sSupPr>
+          <m:e>
+            <m:r>
+              <w:rPr>
+                <w:rFonts w:ascii="Cambria Math" w:hAnsi="Cambria Math"/>
+              </w:rPr>
+              <m:t>α</m:t>
+            </m:r>
+          </m:e>
+          <m:sup>
+            <m:r>
+              <w:rPr>
+                <w:rFonts w:ascii="Cambria Math" w:hAnsi="Cambria Math"/>
+              </w:rPr>
+              <m:t>&lt;t,</m:t>
+            </m:r>
+            <m:sSup>
+              <m:sSupPr>
+                <m:ctrlPr>
+                  <w:rPr>
+                    <w:rFonts w:ascii="Cambria Math" w:hAnsi="Cambria Math"/>
+                    <w:i/>
+                  </w:rPr>
+                </m:ctrlPr>
+              </m:sSupPr>
+              <m:e>
+                <m:r>
+                  <w:rPr>
+                    <w:rFonts w:ascii="Cambria Math" w:hAnsi="Cambria Math"/>
+                  </w:rPr>
+                  <m:t>t</m:t>
+                </m:r>
+              </m:e>
+              <m:sup>
+                <m:r>
+                  <w:rPr>
+                    <w:rFonts w:ascii="Cambria Math" w:hAnsi="Cambria Math"/>
+                  </w:rPr>
+                  <m:t>'</m:t>
+                </m:r>
+              </m:sup>
+            </m:sSup>
+            <m:r>
+              <w:rPr>
+                <w:rFonts w:ascii="Cambria Math" w:hAnsi="Cambria Math"/>
+              </w:rPr>
+              <m:t>&gt;</m:t>
+            </m:r>
+          </m:sup>
+        </m:sSup>
+      </m:oMath>
+      <w:r>
+        <w:rPr>
+          <w:rFonts w:eastAsiaTheme="minorEastAsia"/>
+        </w:rPr>
+        <w:t xml:space="preserve">, which in turn depends on </w:t>
+      </w:r>
+      <m:oMath>
+        <m:sSup>
+          <m:sSupPr>
+            <m:ctrlPr>
+              <w:rPr>
+                <w:rFonts w:ascii="Cambria Math" w:hAnsi="Cambria Math"/>
+                <w:i/>
+              </w:rPr>
+            </m:ctrlPr>
+          </m:sSupPr>
+          <m:e>
+            <m:r>
+              <w:rPr>
+                <w:rFonts w:ascii="Cambria Math" w:hAnsi="Cambria Math"/>
+              </w:rPr>
+              <m:t>e</m:t>
+            </m:r>
+          </m:e>
+          <m:sup>
+            <m:r>
+              <w:rPr>
+                <w:rFonts w:ascii="Cambria Math" w:hAnsi="Cambria Math"/>
+              </w:rPr>
+              <m:t>&lt;t,</m:t>
+            </m:r>
+            <m:sSup>
+              <m:sSupPr>
+                <m:ctrlPr>
+                  <w:rPr>
+                    <w:rFonts w:ascii="Cambria Math" w:hAnsi="Cambria Math"/>
+                    <w:i/>
+                  </w:rPr>
+                </m:ctrlPr>
+              </m:sSupPr>
+              <m:e>
+                <m:r>
+                  <w:rPr>
+                    <w:rFonts w:ascii="Cambria Math" w:hAnsi="Cambria Math"/>
+                  </w:rPr>
+                  <m:t>t</m:t>
+                </m:r>
+              </m:e>
+              <m:sup>
+                <m:r>
+                  <w:rPr>
+                    <w:rFonts w:ascii="Cambria Math" w:hAnsi="Cambria Math"/>
+                  </w:rPr>
+                  <m:t>'</m:t>
+                </m:r>
+              </m:sup>
+            </m:sSup>
+            <m:r>
+              <w:rPr>
+                <w:rFonts w:ascii="Cambria Math" w:hAnsi="Cambria Math"/>
+              </w:rPr>
+              <m:t>&gt;</m:t>
+            </m:r>
+          </m:sup>
+        </m:sSup>
+      </m:oMath>
+      <w:r>
+        <w:rPr>
+          <w:rFonts w:eastAsiaTheme="minorEastAsia"/>
+        </w:rPr>
+        <w:t xml:space="preserve">. So at the time we need to evaluate this network, we haven’t computed </w:t>
+      </w:r>
+      <m:oMath>
+        <m:sSup>
+          <m:sSupPr>
+            <m:ctrlPr>
+              <w:rPr>
+                <w:rFonts w:ascii="Cambria Math" w:hAnsi="Cambria Math"/>
+                <w:i/>
+              </w:rPr>
+            </m:ctrlPr>
+          </m:sSupPr>
+          <m:e>
+            <m:r>
+              <w:rPr>
+                <w:rFonts w:ascii="Cambria Math" w:hAnsi="Cambria Math"/>
+              </w:rPr>
+              <m:t>s</m:t>
+            </m:r>
+          </m:e>
+          <m:sup>
+            <m:r>
+              <w:rPr>
+                <w:rFonts w:ascii="Cambria Math" w:hAnsi="Cambria Math"/>
+              </w:rPr>
+              <m:t>&lt;t&gt;</m:t>
+            </m:r>
+          </m:sup>
+        </m:sSup>
+      </m:oMath>
+      <w:r>
+        <w:rPr>
+          <w:rFonts w:eastAsiaTheme="minorEastAsia"/>
+        </w:rPr>
+        <w:t>.)</w:t>
+      </w:r>
+    </w:p>
+    <w:p>
+      <w:pPr>
+        <w:pStyle w:val="ListParagraph"/>
+        <w:numPr>
+          <w:ilvl w:val="0"/>
+          <w:numId w:val="9"/>
+        </w:numPr>
+      </w:pPr>
+      <w:r>
+        <w:t>The attention model performs the same as the encoder-decoder model, no matter the sentence length.</w:t>
+      </w:r>
+    </w:p>
+    <w:p>
+      <w:pPr>
+        <w:pStyle w:val="ListParagraph"/>
+        <w:numPr>
+          <w:ilvl w:val="1"/>
+          <w:numId w:val="9"/>
+        </w:numPr>
+      </w:pPr>
+      <w:r>
+        <w:t>False. (</w:t>
+      </w:r>
+      <w:r>
+        <w:t xml:space="preserve">The performance of the encoder-decoder model declines as the amount of words increases. The attention model has the greatest advantage when the input sequence length </w:t>
+      </w:r>
+      <m:oMath>
+        <m:sSub>
+          <m:sSubPr>
+            <m:ctrlPr>
+              <w:rPr>
+                <w:rFonts w:ascii="Cambria Math" w:hAnsi="Cambria Math"/>
+                <w:i/>
+              </w:rPr>
+            </m:ctrlPr>
+          </m:sSubPr>
+          <m:e>
+            <m:r>
+              <w:rPr>
+                <w:rFonts w:ascii="Cambria Math" w:hAnsi="Cambria Math"/>
+              </w:rPr>
+              <m:t>T</m:t>
+            </m:r>
+          </m:e>
+          <m:sub>
+            <m:r>
+              <w:rPr>
+                <w:rFonts w:ascii="Cambria Math" w:hAnsi="Cambria Math"/>
+              </w:rPr>
+              <m:t>x</m:t>
+            </m:r>
+          </m:sub>
+        </m:sSub>
+      </m:oMath>
+      <w:r>
+        <w:t xml:space="preserve"> is large.</w:t>
+      </w:r>
+      <w:r>
+        <w:t>)</w:t>
+      </w:r>
+    </w:p>
+    <w:p>
+      <w:pPr>
+        <w:pStyle w:val="ListParagraph"/>
+        <w:numPr>
+          <w:ilvl w:val="0"/>
+          <w:numId w:val="9"/>
+        </w:numPr>
+      </w:pPr>
+      <w:r>
+        <w:t>Under the CTC model, identical repeated characters not separated by the “blank” character (_) are collapsed. Under the CTC model, what does the following string collapse to?</w:t>
+      </w:r>
+    </w:p>
+    <w:p>
+      <w:pPr>
+        <w:pStyle w:val="ListParagraph"/>
+      </w:pPr>
+      <w:r>
+        <w:t>aaa_</w:t>
+      </w:r>
+      <w:proofErr w:type="spellStart"/>
+      <w:r>
+        <w:t>aaaaaa</w:t>
+      </w:r>
+      <w:proofErr w:type="spellEnd"/>
+      <w:r>
+        <w:t>________rr_</w:t>
+      </w:r>
+      <w:proofErr w:type="spellStart"/>
+      <w:r>
+        <w:t>ddddddddd</w:t>
+      </w:r>
+      <w:proofErr w:type="spellEnd"/>
+      <w:r>
+        <w:t>_______v_aaaaaa_</w:t>
+      </w:r>
+      <w:proofErr w:type="spellStart"/>
+      <w:r>
+        <w:t>rrrr</w:t>
+      </w:r>
+      <w:proofErr w:type="spellEnd"/>
+      <w:r>
+        <w:t>________kk</w:t>
+      </w:r>
+    </w:p>
+    <w:p>
+      <w:pPr>
+        <w:pStyle w:val="ListParagraph"/>
+        <w:numPr>
+          <w:ilvl w:val="1"/>
+          <w:numId w:val="9"/>
+        </w:numPr>
+      </w:pPr>
+      <w:r>
+        <w:t>aardvark (</w:t>
+      </w:r>
+      <w:r>
+        <w:t>The basic rule for the CTC cost function is to collapse repeated characters not separated by "blank". If a character is repeated, but separated by a “blank”, it is included in the string.</w:t>
+      </w:r>
+      <w:r>
+        <w:t>)</w:t>
+      </w:r>
+    </w:p>
+    <w:p>
+      <w:pPr>
+        <w:pStyle w:val="ListParagraph"/>
+        <w:numPr>
+          <w:ilvl w:val="0"/>
+          <w:numId w:val="9"/>
+        </w:numPr>
+      </w:pPr>
+      <w:r>
+        <w:t xml:space="preserve">In trigger word detection, </w:t>
+      </w:r>
+      <m:oMath>
+        <m:sSup>
+          <m:sSupPr>
+            <m:ctrlPr>
+              <w:rPr>
+                <w:rFonts w:ascii="Cambria Math" w:hAnsi="Cambria Math"/>
+                <w:i/>
+              </w:rPr>
+            </m:ctrlPr>
+          </m:sSupPr>
+          <m:e>
+            <m:r>
+              <w:rPr>
+                <w:rFonts w:ascii="Cambria Math" w:hAnsi="Cambria Math"/>
+              </w:rPr>
+              <m:t>x</m:t>
+            </m:r>
+          </m:e>
+          <m:sup>
+            <m:r>
+              <w:rPr>
+                <w:rFonts w:ascii="Cambria Math" w:hAnsi="Cambria Math"/>
+              </w:rPr>
+              <m:t>&lt;t</m:t>
+            </m:r>
+            <m:r>
+              <w:rPr>
+                <w:rFonts w:ascii="Cambria Math" w:hAnsi="Cambria Math"/>
+              </w:rPr>
+              <m:t>&gt;</m:t>
+            </m:r>
+          </m:sup>
+        </m:sSup>
+      </m:oMath>
+      <w:r>
+        <w:t xml:space="preserve"> is:</w:t>
+      </w:r>
+    </w:p>
+    <w:p>
+      <w:pPr>
+        <w:pStyle w:val="ListParagraph"/>
+        <w:numPr>
+          <w:ilvl w:val="1"/>
+          <w:numId w:val="9"/>
+        </w:numPr>
+      </w:pPr>
+      <w:r>
+        <w:t xml:space="preserve">Features of the audio (such as spectrogram features) at time </w:t>
+      </w:r>
+      <m:oMath>
+        <m:r>
+          <w:rPr>
+            <w:rFonts w:ascii="Cambria Math" w:hAnsi="Cambria Math"/>
+          </w:rPr>
+          <m:t>t</m:t>
+        </m:r>
+      </m:oMath>
+      <w:r>
+        <w:t>.</w:t>
+      </w:r>
     </w:p>
     <w:p>
       <w:r>
@@ -4413,7 +6573,663 @@
         </w:numPr>
       </w:pPr>
       <w:r>
-        <w:t xml:space="preserve">Face </w:t>
+        <w:t>A Transformer Network, like its predecessors RNNs, GRUs and LSTMs, can process information one word at a time. (Sequential architecture).</w:t>
+      </w:r>
+    </w:p>
+    <w:p>
+      <w:pPr>
+        <w:pStyle w:val="ListParagraph"/>
+        <w:numPr>
+          <w:ilvl w:val="1"/>
+          <w:numId w:val="10"/>
+        </w:numPr>
+      </w:pPr>
+      <w:r>
+        <w:t>False. (</w:t>
+      </w:r>
+      <w:r>
+        <w:t>A Transformer Network can ingest entire sentences all at the same time.</w:t>
+      </w:r>
+      <w:r>
+        <w:t>)</w:t>
+      </w:r>
+    </w:p>
+    <w:p>
+      <w:pPr>
+        <w:pStyle w:val="ListParagraph"/>
+        <w:numPr>
+          <w:ilvl w:val="0"/>
+          <w:numId w:val="10"/>
+        </w:numPr>
+      </w:pPr>
+      <w:r>
+        <w:t>Transformer Network methodology is taken from:</w:t>
+      </w:r>
+    </w:p>
+    <w:p>
+      <w:pPr>
+        <w:pStyle w:val="ListParagraph"/>
+        <w:numPr>
+          <w:ilvl w:val="1"/>
+          <w:numId w:val="10"/>
+        </w:numPr>
+      </w:pPr>
+      <w:r>
+        <w:t>Attention Mechanism and CNN style of processing. (</w:t>
+      </w:r>
+      <w:r>
+        <w:t>Transformer architecture combines the use of attention</w:t>
+      </w:r>
+      <w:r>
+        <w:t>-</w:t>
+      </w:r>
+      <w:r>
+        <w:t>based representations and a CNN convolutional neural network style of processing.</w:t>
+      </w:r>
+      <w:r>
+        <w:t>)</w:t>
+      </w:r>
+    </w:p>
+    <w:p>
+      <w:pPr>
+        <w:pStyle w:val="ListParagraph"/>
+        <w:numPr>
+          <w:ilvl w:val="0"/>
+          <w:numId w:val="10"/>
+        </w:numPr>
+      </w:pPr>
+      <w:r>
+        <w:t>What are the key inputs to computing the attention value for each word?</w:t>
+      </w:r>
+    </w:p>
+    <w:p>
+      <w:pPr>
+        <w:pStyle w:val="ListParagraph"/>
+      </w:pPr>
+      <w:r>
+        <w:rPr>
+          <w:noProof/>
+        </w:rPr>
+        <w:drawing>
+          <wp:inline distT="0" distB="0" distL="0" distR="0" wp14:anchorId="00603AE1" wp14:editId="35FE3BFC">
+            <wp:extent cx="3846914" cy="2160000"/>
+            <wp:effectExtent l="0" t="0" r="1270" b="0"/>
+            <wp:docPr id="758261205" name="Picture 7"/>
+            <wp:cNvGraphicFramePr>
+              <a:graphicFrameLocks xmlns:a="http://schemas.openxmlformats.org/drawingml/2006/main" noChangeAspect="1"/>
+            </wp:cNvGraphicFramePr>
+            <a:graphic xmlns:a="http://schemas.openxmlformats.org/drawingml/2006/main">
+              <a:graphicData uri="http://schemas.openxmlformats.org/drawingml/2006/picture">
+                <pic:pic xmlns:pic="http://schemas.openxmlformats.org/drawingml/2006/picture">
+                  <pic:nvPicPr>
+                    <pic:cNvPr id="0" name="Picture 34"/>
+                    <pic:cNvPicPr>
+                      <a:picLocks noChangeAspect="1" noChangeArrowheads="1"/>
+                    </pic:cNvPicPr>
+                  </pic:nvPicPr>
+                  <pic:blipFill>
+                    <a:blip r:embed="rId13" cstate="print">
+                      <a:extLst>
+                        <a:ext uri="{28A0092B-C50C-407E-A947-70E740481C1C}">
+                          <a14:useLocalDpi xmlns:a14="http://schemas.microsoft.com/office/drawing/2010/main" val="0"/>
+                        </a:ext>
+                      </a:extLst>
+                    </a:blip>
+                    <a:srcRect/>
+                    <a:stretch>
+                      <a:fillRect/>
+                    </a:stretch>
+                  </pic:blipFill>
+                  <pic:spPr bwMode="auto">
+                    <a:xfrm>
+                      <a:off x="0" y="0"/>
+                      <a:ext cx="3846914" cy="2160000"/>
+                    </a:xfrm>
+                    <a:prstGeom prst="rect">
+                      <a:avLst/>
+                    </a:prstGeom>
+                    <a:noFill/>
+                    <a:ln>
+                      <a:noFill/>
+                    </a:ln>
+                  </pic:spPr>
+                </pic:pic>
+              </a:graphicData>
+            </a:graphic>
+          </wp:inline>
+        </w:drawing>
+      </w:r>
+    </w:p>
+    <w:p>
+      <w:pPr>
+        <w:pStyle w:val="ListParagraph"/>
+        <w:numPr>
+          <w:ilvl w:val="1"/>
+          <w:numId w:val="10"/>
+        </w:numPr>
+      </w:pPr>
+      <w:r>
+        <w:t>The query, key and value.</w:t>
+      </w:r>
+    </w:p>
+    <w:p>
+      <w:pPr>
+        <w:pStyle w:val="ListParagraph"/>
+        <w:numPr>
+          <w:ilvl w:val="0"/>
+          <w:numId w:val="10"/>
+        </w:numPr>
+      </w:pPr>
+      <w:r>
+        <w:t>What letter does the "??" represent in the following representation of Attention?</w:t>
+      </w:r>
+    </w:p>
+    <w:p>
+      <w:pPr>
+        <w:pStyle w:val="ListParagraph"/>
+      </w:pPr>
+      <m:oMathPara>
+        <m:oMathParaPr>
+          <m:jc m:val="left"/>
+        </m:oMathParaPr>
+        <m:oMath>
+          <m:r>
+            <w:rPr>
+              <w:rFonts w:ascii="Cambria Math" w:hAnsi="Cambria Math"/>
+            </w:rPr>
+            <m:t>Attention(Q,K,V)=softmax(</m:t>
+          </m:r>
+          <m:f>
+            <m:fPr>
+              <m:ctrlPr>
+                <w:rPr>
+                  <w:rFonts w:ascii="Cambria Math" w:hAnsi="Cambria Math"/>
+                  <w:i/>
+                </w:rPr>
+              </m:ctrlPr>
+            </m:fPr>
+            <m:num>
+              <m:r>
+                <w:rPr>
+                  <w:rFonts w:ascii="Cambria Math" w:hAnsi="Cambria Math"/>
+                </w:rPr>
+                <m:t>Q</m:t>
+              </m:r>
+              <m:sSup>
+                <m:sSupPr>
+                  <m:ctrlPr>
+                    <w:rPr>
+                      <w:rFonts w:ascii="Cambria Math" w:hAnsi="Cambria Math"/>
+                      <w:i/>
+                    </w:rPr>
+                  </m:ctrlPr>
+                </m:sSupPr>
+                <m:e>
+                  <m:r>
+                    <w:rPr>
+                      <w:rFonts w:ascii="Cambria Math" w:hAnsi="Cambria Math"/>
+                    </w:rPr>
+                    <m:t>K</m:t>
+                  </m:r>
+                </m:e>
+                <m:sup>
+                  <m:r>
+                    <w:rPr>
+                      <w:rFonts w:ascii="Cambria Math" w:hAnsi="Cambria Math"/>
+                    </w:rPr>
+                    <m:t>T</m:t>
+                  </m:r>
+                </m:sup>
+              </m:sSup>
+            </m:num>
+            <m:den>
+              <m:rad>
+                <m:radPr>
+                  <m:degHide m:val="1"/>
+                  <m:ctrlPr>
+                    <w:rPr>
+                      <w:rFonts w:ascii="Cambria Math" w:hAnsi="Cambria Math"/>
+                      <w:i/>
+                    </w:rPr>
+                  </m:ctrlPr>
+                </m:radPr>
+                <m:deg/>
+                <m:e>
+                  <m:sSub>
+                    <m:sSubPr>
+                      <m:ctrlPr>
+                        <w:rPr>
+                          <w:rFonts w:ascii="Cambria Math" w:hAnsi="Cambria Math"/>
+                          <w:i/>
+                        </w:rPr>
+                      </m:ctrlPr>
+                    </m:sSubPr>
+                    <m:e>
+                      <m:r>
+                        <w:rPr>
+                          <w:rFonts w:ascii="Cambria Math" w:hAnsi="Cambria Math"/>
+                        </w:rPr>
+                        <m:t>d</m:t>
+                      </m:r>
+                    </m:e>
+                    <m:sub>
+                      <m:r>
+                        <w:rPr>
+                          <w:rFonts w:ascii="Cambria Math" w:hAnsi="Cambria Math"/>
+                        </w:rPr>
+                        <m:t>?</m:t>
+                      </m:r>
+                    </m:sub>
+                  </m:sSub>
+                </m:e>
+              </m:rad>
+            </m:den>
+          </m:f>
+          <m:r>
+            <w:rPr>
+              <w:rFonts w:ascii="Cambria Math" w:hAnsi="Cambria Math"/>
+            </w:rPr>
+            <m:t>)V</m:t>
+          </m:r>
+        </m:oMath>
+      </m:oMathPara>
+    </w:p>
+    <w:p>
+      <w:pPr>
+        <w:pStyle w:val="ListParagraph"/>
+        <w:numPr>
+          <w:ilvl w:val="1"/>
+          <w:numId w:val="10"/>
+        </w:numPr>
+      </w:pPr>
+      <w:r>
+        <w:t>K</w:t>
+      </w:r>
+    </w:p>
+    <w:p>
+      <w:pPr>
+        <w:pStyle w:val="ListParagraph"/>
+        <w:numPr>
+          <w:ilvl w:val="0"/>
+          <w:numId w:val="10"/>
+        </w:numPr>
+      </w:pPr>
+      <w:r>
+        <w:t xml:space="preserve">Are the following statements true regarding Query (Q), Key (K) and Value (V)?  </w:t>
+      </w:r>
+    </w:p>
+    <w:p>
+      <w:pPr>
+        <w:pStyle w:val="ListParagraph"/>
+      </w:pPr>
+      <w:r>
+        <w:t xml:space="preserve">Q = interesting questions about the words in a sentence  </w:t>
+      </w:r>
+    </w:p>
+    <w:p>
+      <w:pPr>
+        <w:pStyle w:val="ListParagraph"/>
+      </w:pPr>
+      <w:r>
+        <w:t xml:space="preserve">K = specific representations of words given a Q  </w:t>
+      </w:r>
+    </w:p>
+    <w:p>
+      <w:pPr>
+        <w:pStyle w:val="ListParagraph"/>
+      </w:pPr>
+      <w:r>
+        <w:t>V = qualities of words given a Q</w:t>
+      </w:r>
+    </w:p>
+    <w:p>
+      <w:pPr>
+        <w:pStyle w:val="ListParagraph"/>
+        <w:numPr>
+          <w:ilvl w:val="1"/>
+          <w:numId w:val="10"/>
+        </w:numPr>
+      </w:pPr>
+      <w:r>
+        <w:t>False. (</w:t>
+      </w:r>
+      <w:r>
+        <w:t>Q = interesting questions about the words in a sentence, K = qualities of words given a Q, V = specific representations of words given a Q</w:t>
+      </w:r>
+      <w:r>
+        <w:t>.)</w:t>
+      </w:r>
+    </w:p>
+    <w:p>
+      <w:pPr>
+        <w:pStyle w:val="ListParagraph"/>
+        <w:numPr>
+          <w:ilvl w:val="0"/>
+          <w:numId w:val="10"/>
+        </w:numPr>
+      </w:pPr>
+      <w:r>
+        <w:rPr>
+          <w:noProof/>
+        </w:rPr>
+        <w:drawing>
+          <wp:inline distT="0" distB="0" distL="0" distR="0" wp14:anchorId="1A49DF92" wp14:editId="28EC94B2">
+            <wp:extent cx="2628900" cy="335280"/>
+            <wp:effectExtent l="0" t="0" r="0" b="7620"/>
+            <wp:docPr id="810229771" name="Picture 9"/>
+            <wp:cNvGraphicFramePr>
+              <a:graphicFrameLocks xmlns:a="http://schemas.openxmlformats.org/drawingml/2006/main" noChangeAspect="1"/>
+            </wp:cNvGraphicFramePr>
+            <a:graphic xmlns:a="http://schemas.openxmlformats.org/drawingml/2006/main">
+              <a:graphicData uri="http://schemas.openxmlformats.org/drawingml/2006/picture">
+                <pic:pic xmlns:pic="http://schemas.openxmlformats.org/drawingml/2006/picture">
+                  <pic:nvPicPr>
+                    <pic:cNvPr id="0" name="Picture 41"/>
+                    <pic:cNvPicPr>
+                      <a:picLocks noChangeAspect="1" noChangeArrowheads="1"/>
+                    </pic:cNvPicPr>
+                  </pic:nvPicPr>
+                  <pic:blipFill>
+                    <a:blip r:embed="rId14">
+                      <a:extLst>
+                        <a:ext uri="{28A0092B-C50C-407E-A947-70E740481C1C}">
+                          <a14:useLocalDpi xmlns:a14="http://schemas.microsoft.com/office/drawing/2010/main" val="0"/>
+                        </a:ext>
+                      </a:extLst>
+                    </a:blip>
+                    <a:srcRect/>
+                    <a:stretch>
+                      <a:fillRect/>
+                    </a:stretch>
+                  </pic:blipFill>
+                  <pic:spPr bwMode="auto">
+                    <a:xfrm>
+                      <a:off x="0" y="0"/>
+                      <a:ext cx="2628900" cy="335280"/>
+                    </a:xfrm>
+                    <a:prstGeom prst="rect">
+                      <a:avLst/>
+                    </a:prstGeom>
+                    <a:noFill/>
+                    <a:ln>
+                      <a:noFill/>
+                    </a:ln>
+                  </pic:spPr>
+                </pic:pic>
+              </a:graphicData>
+            </a:graphic>
+          </wp:inline>
+        </w:drawing>
+      </w:r>
+    </w:p>
+    <w:p>
+      <w:pPr>
+        <w:pStyle w:val="ListParagraph"/>
+      </w:pPr>
+      <m:oMath>
+        <m:r>
+          <w:rPr>
+            <w:rFonts w:ascii="Cambria Math" w:hAnsi="Cambria Math"/>
+          </w:rPr>
+          <m:t>i</m:t>
+        </m:r>
+      </m:oMath>
+      <w:r>
+        <w:t xml:space="preserve"> here represents the computed attention weight matrix associated with the </w:t>
+      </w:r>
+      <m:oMath>
+        <m:r>
+          <w:rPr>
+            <w:rFonts w:ascii="Cambria Math" w:hAnsi="Cambria Math"/>
+          </w:rPr>
+          <m:t>i</m:t>
+        </m:r>
+      </m:oMath>
+      <w:r>
+        <w:t>th “word” in a sentence.</w:t>
+      </w:r>
+    </w:p>
+    <w:p>
+      <w:pPr>
+        <w:pStyle w:val="ListParagraph"/>
+        <w:numPr>
+          <w:ilvl w:val="1"/>
+          <w:numId w:val="10"/>
+        </w:numPr>
+      </w:pPr>
+      <w:r>
+        <w:t>False. (</w:t>
+      </w:r>
+      <m:oMath>
+        <m:r>
+          <w:rPr>
+            <w:rStyle w:val="mord"/>
+            <w:rFonts w:ascii="Cambria Math" w:hAnsi="Cambria Math"/>
+          </w:rPr>
+          <m:t>i</m:t>
+        </m:r>
+      </m:oMath>
+      <w:r>
+        <w:t xml:space="preserve"> here represents the computed attention weight matrix associated with the </w:t>
+      </w:r>
+      <m:oMath>
+        <m:r>
+          <w:rPr>
+            <w:rStyle w:val="katex-mathml"/>
+            <w:rFonts w:ascii="Cambria Math" w:hAnsi="Cambria Math"/>
+          </w:rPr>
+          <m:t>i</m:t>
+        </m:r>
+      </m:oMath>
+      <w:r>
+        <w:rPr>
+          <w:rStyle w:val="katex-mathml"/>
+        </w:rPr>
+        <w:t>th</w:t>
+      </w:r>
+      <w:r>
+        <w:t xml:space="preserve"> “head” (sequence).</w:t>
+      </w:r>
+      <w:r>
+        <w:t>)</w:t>
+      </w:r>
+    </w:p>
+    <w:p>
+      <w:r>
+        <w:br w:type="page"/>
+      </w:r>
+    </w:p>
+    <w:p>
+      <w:pPr>
+        <w:pStyle w:val="ListParagraph"/>
+        <w:numPr>
+          <w:ilvl w:val="0"/>
+          <w:numId w:val="10"/>
+        </w:numPr>
+      </w:pPr>
+      <w:r>
+        <w:lastRenderedPageBreak/>
+        <w:t>Following is the architecture within a Transformer Network (without displaying positional encoding and output layers(s)).</w:t>
+      </w:r>
+    </w:p>
+    <w:p>
+      <w:pPr>
+        <w:pStyle w:val="ListParagraph"/>
+      </w:pPr>
+      <w:r>
+        <w:rPr>
+          <w:noProof/>
+        </w:rPr>
+        <w:drawing>
+          <wp:inline distT="0" distB="0" distL="0" distR="0" wp14:anchorId="593C03A3" wp14:editId="5BFAB64D">
+            <wp:extent cx="4111379" cy="2160000"/>
+            <wp:effectExtent l="0" t="0" r="3810" b="0"/>
+            <wp:docPr id="1759003238" name="Picture 10"/>
+            <wp:cNvGraphicFramePr>
+              <a:graphicFrameLocks xmlns:a="http://schemas.openxmlformats.org/drawingml/2006/main" noChangeAspect="1"/>
+            </wp:cNvGraphicFramePr>
+            <a:graphic xmlns:a="http://schemas.openxmlformats.org/drawingml/2006/main">
+              <a:graphicData uri="http://schemas.openxmlformats.org/drawingml/2006/picture">
+                <pic:pic xmlns:pic="http://schemas.openxmlformats.org/drawingml/2006/picture">
+                  <pic:nvPicPr>
+                    <pic:cNvPr id="0" name="Picture 43"/>
+                    <pic:cNvPicPr>
+                      <a:picLocks noChangeAspect="1" noChangeArrowheads="1"/>
+                    </pic:cNvPicPr>
+                  </pic:nvPicPr>
+                  <pic:blipFill>
+                    <a:blip r:embed="rId15">
+                      <a:extLst>
+                        <a:ext uri="{28A0092B-C50C-407E-A947-70E740481C1C}">
+                          <a14:useLocalDpi xmlns:a14="http://schemas.microsoft.com/office/drawing/2010/main" val="0"/>
+                        </a:ext>
+                      </a:extLst>
+                    </a:blip>
+                    <a:srcRect/>
+                    <a:stretch>
+                      <a:fillRect/>
+                    </a:stretch>
+                  </pic:blipFill>
+                  <pic:spPr bwMode="auto">
+                    <a:xfrm>
+                      <a:off x="0" y="0"/>
+                      <a:ext cx="4111379" cy="2160000"/>
+                    </a:xfrm>
+                    <a:prstGeom prst="rect">
+                      <a:avLst/>
+                    </a:prstGeom>
+                    <a:noFill/>
+                    <a:ln>
+                      <a:noFill/>
+                    </a:ln>
+                  </pic:spPr>
+                </pic:pic>
+              </a:graphicData>
+            </a:graphic>
+          </wp:inline>
+        </w:drawing>
+      </w:r>
+    </w:p>
+    <w:p>
+      <w:pPr>
+        <w:pStyle w:val="ListParagraph"/>
+      </w:pPr>
+      <w:r>
+        <w:t>What is generated from the output of the Decoder’s first block of Multi-Head Attention?</w:t>
+      </w:r>
+    </w:p>
+    <w:p>
+      <w:pPr>
+        <w:pStyle w:val="ListParagraph"/>
+        <w:numPr>
+          <w:ilvl w:val="1"/>
+          <w:numId w:val="10"/>
+        </w:numPr>
+      </w:pPr>
+      <w:r>
+        <w:t>Q. (</w:t>
+      </w:r>
+      <w:r>
+        <w:t>This first block’s output is used to generate the Q matrix for the next Multi-Head Attention block.</w:t>
+      </w:r>
+      <w:r>
+        <w:t>)</w:t>
+      </w:r>
+    </w:p>
+    <w:p>
+      <w:pPr>
+        <w:pStyle w:val="ListParagraph"/>
+        <w:numPr>
+          <w:ilvl w:val="0"/>
+          <w:numId w:val="10"/>
+        </w:numPr>
+      </w:pPr>
+      <w:r>
+        <w:t xml:space="preserve">The output of the decoder block contains a </w:t>
+      </w:r>
+      <w:proofErr w:type="spellStart"/>
+      <w:r>
+        <w:t>softmax</w:t>
+      </w:r>
+      <w:proofErr w:type="spellEnd"/>
+      <w:r>
+        <w:t xml:space="preserve"> layer followed by a linear layer to predict the next word one word at a time.</w:t>
+      </w:r>
+    </w:p>
+    <w:p>
+      <w:pPr>
+        <w:pStyle w:val="ListParagraph"/>
+        <w:numPr>
+          <w:ilvl w:val="1"/>
+          <w:numId w:val="10"/>
+        </w:numPr>
+      </w:pPr>
+      <w:r>
+        <w:t>False.</w:t>
+      </w:r>
+    </w:p>
+    <w:p>
+      <w:pPr>
+        <w:pStyle w:val="ListParagraph"/>
+        <w:numPr>
+          <w:ilvl w:val="0"/>
+          <w:numId w:val="10"/>
+        </w:numPr>
+      </w:pPr>
+      <w:r>
+        <w:t>What is true?</w:t>
+      </w:r>
+    </w:p>
+    <w:p>
+      <w:pPr>
+        <w:pStyle w:val="ListParagraph"/>
+        <w:numPr>
+          <w:ilvl w:val="1"/>
+          <w:numId w:val="10"/>
+        </w:numPr>
+      </w:pPr>
+      <w:r>
+        <w:t>The transformer network differs from the attention model in that only the transformer network contains positional encoding. (</w:t>
+      </w:r>
+      <w:r>
+        <w:t>Positional encoding allows the transformer network to offer an additional benefit over the attention model.</w:t>
+      </w:r>
+      <w:r>
+        <w:t>)</w:t>
+      </w:r>
+    </w:p>
+    <w:p>
+      <w:pPr>
+        <w:pStyle w:val="ListParagraph"/>
+        <w:numPr>
+          <w:ilvl w:val="0"/>
+          <w:numId w:val="10"/>
+        </w:numPr>
+      </w:pPr>
+      <w:r>
+        <w:t xml:space="preserve">What is </w:t>
+      </w:r>
+      <w:r>
+        <w:rPr>
+          <w:b/>
+          <w:bCs/>
+        </w:rPr>
+        <w:t>not</w:t>
+      </w:r>
+      <w:r>
+        <w:t xml:space="preserve"> a good criterion for a good positional encoding algorithm?</w:t>
+      </w:r>
+    </w:p>
+    <w:p>
+      <w:pPr>
+        <w:pStyle w:val="ListParagraph"/>
+        <w:numPr>
+          <w:ilvl w:val="1"/>
+          <w:numId w:val="10"/>
+        </w:numPr>
+      </w:pPr>
+      <w:r>
+        <w:t>It should output a common encoding for each time-step (word’s position in a sentence).</w:t>
       </w:r>
     </w:p>
     <w:sectPr>
@@ -4429,6 +7245,95 @@
 <file path=word/numbering.xml><?xml version="1.0" encoding="utf-8"?>
 <w:numbering xmlns:wpc="http://schemas.microsoft.com/office/word/2010/wordprocessingCanvas" xmlns:cx="http://schemas.microsoft.com/office/drawing/2014/chartex" xmlns:cx1="http://schemas.microsoft.com/office/drawing/2015/9/8/chartex" xmlns:cx2="http://schemas.microsoft.com/office/drawing/2015/10/21/chartex" xmlns:cx3="http://schemas.microsoft.com/office/drawing/2016/5/9/chartex" xmlns:cx4="http://schemas.microsoft.com/office/drawing/2016/5/10/chartex" xmlns:cx5="http://schemas.microsoft.com/office/drawing/2016/5/11/chartex" xmlns:cx6="http://schemas.microsoft.com/office/drawing/2016/5/12/chartex" xmlns:cx7="http://schemas.microsoft.com/office/drawing/2016/5/13/chartex" xmlns:cx8="http://schemas.microsoft.com/office/drawing/2016/5/14/chartex" xmlns:mc="http://schemas.openxmlformats.org/markup-compatibility/2006" xmlns:aink="http://schemas.microsoft.com/office/drawing/2016/ink" xmlns:am3d="http://schemas.microsoft.com/office/drawing/2017/model3d" xmlns:o="urn:schemas-microsoft-com:office:office" xmlns:oel="http://schemas.microsoft.com/office/2019/extlst" xmlns:r="http://schemas.openxmlformats.org/officeDocument/2006/relationships" xmlns:m="http://schemas.openxmlformats.org/officeDocument/2006/math" xmlns:v="urn:schemas-microsoft-com:vml" xmlns:wp14="http://schemas.microsoft.com/office/word/2010/wordprocessingDrawing" xmlns:wp="http://schemas.openxmlformats.org/drawingml/2006/wordprocessingDrawing" xmlns:w10="urn:schemas-microsoft-com:office:word" xmlns:w="http://schemas.openxmlformats.org/wordprocessingml/2006/main" xmlns:w14="http://schemas.microsoft.com/office/word/2010/wordml" xmlns:w15="http://schemas.microsoft.com/office/word/2012/wordml" xmlns:w16cex="http://schemas.microsoft.com/office/word/2018/wordml/cex" xmlns:w16cid="http://schemas.microsoft.com/office/word/2016/wordml/cid" xmlns:w16="http://schemas.microsoft.com/office/word/2018/wordml" xmlns:w16du="http://schemas.microsoft.com/office/word/2023/wordml/word16du" xmlns:w16sdtdh="http://schemas.microsoft.com/office/word/2020/wordml/sdtdatahash" xmlns:w16se="http://schemas.microsoft.com/office/word/2015/wordml/symex" xmlns:wpg="http://schemas.microsoft.com/office/word/2010/wordprocessingGroup" xmlns:wpi="http://schemas.microsoft.com/office/word/2010/wordprocessingInk" xmlns:wne="http://schemas.microsoft.com/office/word/2006/wordml" xmlns:wps="http://schemas.microsoft.com/office/word/2010/wordprocessingShape" mc:Ignorable="w14 w15 w16se w16cid w16 w16cex w16sdtdh wp14">
   <w:abstractNum w:abstractNumId="0" w15:restartNumberingAfterBreak="0">
+    <w:nsid w:val="045142E6"/>
+    <w:multiLevelType w:val="hybridMultilevel"/>
+    <w:tmpl w:val="BC78E8E4"/>
+    <w:lvl w:ilvl="0" w:tplc="44B666C2">
+      <w:start w:val="1"/>
+      <w:numFmt w:val="lowerLetter"/>
+      <w:lvlText w:val="%1."/>
+      <w:lvlJc w:val="left"/>
+      <w:pPr>
+        <w:ind w:left="1800" w:hanging="360"/>
+      </w:pPr>
+      <w:rPr>
+        <w:rFonts w:hint="default"/>
+      </w:rPr>
+    </w:lvl>
+    <w:lvl w:ilvl="1" w:tplc="0C090019" w:tentative="1">
+      <w:start w:val="1"/>
+      <w:numFmt w:val="lowerLetter"/>
+      <w:lvlText w:val="%2."/>
+      <w:lvlJc w:val="left"/>
+      <w:pPr>
+        <w:ind w:left="2520" w:hanging="360"/>
+      </w:pPr>
+    </w:lvl>
+    <w:lvl w:ilvl="2" w:tplc="0C09001B" w:tentative="1">
+      <w:start w:val="1"/>
+      <w:numFmt w:val="lowerRoman"/>
+      <w:lvlText w:val="%3."/>
+      <w:lvlJc w:val="right"/>
+      <w:pPr>
+        <w:ind w:left="3240" w:hanging="180"/>
+      </w:pPr>
+    </w:lvl>
+    <w:lvl w:ilvl="3" w:tplc="0C09000F" w:tentative="1">
+      <w:start w:val="1"/>
+      <w:numFmt w:val="decimal"/>
+      <w:lvlText w:val="%4."/>
+      <w:lvlJc w:val="left"/>
+      <w:pPr>
+        <w:ind w:left="3960" w:hanging="360"/>
+      </w:pPr>
+    </w:lvl>
+    <w:lvl w:ilvl="4" w:tplc="0C090019" w:tentative="1">
+      <w:start w:val="1"/>
+      <w:numFmt w:val="lowerLetter"/>
+      <w:lvlText w:val="%5."/>
+      <w:lvlJc w:val="left"/>
+      <w:pPr>
+        <w:ind w:left="4680" w:hanging="360"/>
+      </w:pPr>
+    </w:lvl>
+    <w:lvl w:ilvl="5" w:tplc="0C09001B" w:tentative="1">
+      <w:start w:val="1"/>
+      <w:numFmt w:val="lowerRoman"/>
+      <w:lvlText w:val="%6."/>
+      <w:lvlJc w:val="right"/>
+      <w:pPr>
+        <w:ind w:left="5400" w:hanging="180"/>
+      </w:pPr>
+    </w:lvl>
+    <w:lvl w:ilvl="6" w:tplc="0C09000F" w:tentative="1">
+      <w:start w:val="1"/>
+      <w:numFmt w:val="decimal"/>
+      <w:lvlText w:val="%7."/>
+      <w:lvlJc w:val="left"/>
+      <w:pPr>
+        <w:ind w:left="6120" w:hanging="360"/>
+      </w:pPr>
+    </w:lvl>
+    <w:lvl w:ilvl="7" w:tplc="0C090019" w:tentative="1">
+      <w:start w:val="1"/>
+      <w:numFmt w:val="lowerLetter"/>
+      <w:lvlText w:val="%8."/>
+      <w:lvlJc w:val="left"/>
+      <w:pPr>
+        <w:ind w:left="6840" w:hanging="360"/>
+      </w:pPr>
+    </w:lvl>
+    <w:lvl w:ilvl="8" w:tplc="0C09001B" w:tentative="1">
+      <w:start w:val="1"/>
+      <w:numFmt w:val="lowerRoman"/>
+      <w:lvlText w:val="%9."/>
+      <w:lvlJc w:val="right"/>
+      <w:pPr>
+        <w:ind w:left="7560" w:hanging="180"/>
+      </w:pPr>
+    </w:lvl>
+  </w:abstractNum>
+  <w:abstractNum w:abstractNumId="1" w15:restartNumberingAfterBreak="0">
     <w:nsid w:val="06867AB4"/>
     <w:multiLevelType w:val="hybridMultilevel"/>
     <w:tmpl w:val="D59A3658"/>
@@ -4517,7 +7422,7 @@
       </w:pPr>
     </w:lvl>
   </w:abstractNum>
-  <w:abstractNum w:abstractNumId="1" w15:restartNumberingAfterBreak="0">
+  <w:abstractNum w:abstractNumId="2" w15:restartNumberingAfterBreak="0">
     <w:nsid w:val="132C3179"/>
     <w:multiLevelType w:val="hybridMultilevel"/>
     <w:tmpl w:val="EE609CD0"/>
@@ -4606,7 +7511,7 @@
       </w:pPr>
     </w:lvl>
   </w:abstractNum>
-  <w:abstractNum w:abstractNumId="2" w15:restartNumberingAfterBreak="0">
+  <w:abstractNum w:abstractNumId="3" w15:restartNumberingAfterBreak="0">
     <w:nsid w:val="31B243A3"/>
     <w:multiLevelType w:val="hybridMultilevel"/>
     <w:tmpl w:val="6AD8693E"/>
@@ -4695,7 +7600,7 @@
       </w:pPr>
     </w:lvl>
   </w:abstractNum>
-  <w:abstractNum w:abstractNumId="3" w15:restartNumberingAfterBreak="0">
+  <w:abstractNum w:abstractNumId="4" w15:restartNumberingAfterBreak="0">
     <w:nsid w:val="35E60458"/>
     <w:multiLevelType w:val="hybridMultilevel"/>
     <w:tmpl w:val="D5FA5E08"/>
@@ -4784,7 +7689,96 @@
       </w:pPr>
     </w:lvl>
   </w:abstractNum>
-  <w:abstractNum w:abstractNumId="4" w15:restartNumberingAfterBreak="0">
+  <w:abstractNum w:abstractNumId="5" w15:restartNumberingAfterBreak="0">
+    <w:nsid w:val="43E31279"/>
+    <w:multiLevelType w:val="hybridMultilevel"/>
+    <w:tmpl w:val="11706076"/>
+    <w:lvl w:ilvl="0" w:tplc="5C9AFC3C">
+      <w:start w:val="1"/>
+      <w:numFmt w:val="lowerLetter"/>
+      <w:lvlText w:val="%1."/>
+      <w:lvlJc w:val="left"/>
+      <w:pPr>
+        <w:ind w:left="1080" w:hanging="360"/>
+      </w:pPr>
+      <w:rPr>
+        <w:rFonts w:hint="default"/>
+      </w:rPr>
+    </w:lvl>
+    <w:lvl w:ilvl="1" w:tplc="0C090019" w:tentative="1">
+      <w:start w:val="1"/>
+      <w:numFmt w:val="lowerLetter"/>
+      <w:lvlText w:val="%2."/>
+      <w:lvlJc w:val="left"/>
+      <w:pPr>
+        <w:ind w:left="1800" w:hanging="360"/>
+      </w:pPr>
+    </w:lvl>
+    <w:lvl w:ilvl="2" w:tplc="0C09001B" w:tentative="1">
+      <w:start w:val="1"/>
+      <w:numFmt w:val="lowerRoman"/>
+      <w:lvlText w:val="%3."/>
+      <w:lvlJc w:val="right"/>
+      <w:pPr>
+        <w:ind w:left="2520" w:hanging="180"/>
+      </w:pPr>
+    </w:lvl>
+    <w:lvl w:ilvl="3" w:tplc="0C09000F" w:tentative="1">
+      <w:start w:val="1"/>
+      <w:numFmt w:val="decimal"/>
+      <w:lvlText w:val="%4."/>
+      <w:lvlJc w:val="left"/>
+      <w:pPr>
+        <w:ind w:left="3240" w:hanging="360"/>
+      </w:pPr>
+    </w:lvl>
+    <w:lvl w:ilvl="4" w:tplc="0C090019" w:tentative="1">
+      <w:start w:val="1"/>
+      <w:numFmt w:val="lowerLetter"/>
+      <w:lvlText w:val="%5."/>
+      <w:lvlJc w:val="left"/>
+      <w:pPr>
+        <w:ind w:left="3960" w:hanging="360"/>
+      </w:pPr>
+    </w:lvl>
+    <w:lvl w:ilvl="5" w:tplc="0C09001B" w:tentative="1">
+      <w:start w:val="1"/>
+      <w:numFmt w:val="lowerRoman"/>
+      <w:lvlText w:val="%6."/>
+      <w:lvlJc w:val="right"/>
+      <w:pPr>
+        <w:ind w:left="4680" w:hanging="180"/>
+      </w:pPr>
+    </w:lvl>
+    <w:lvl w:ilvl="6" w:tplc="0C09000F" w:tentative="1">
+      <w:start w:val="1"/>
+      <w:numFmt w:val="decimal"/>
+      <w:lvlText w:val="%7."/>
+      <w:lvlJc w:val="left"/>
+      <w:pPr>
+        <w:ind w:left="5400" w:hanging="360"/>
+      </w:pPr>
+    </w:lvl>
+    <w:lvl w:ilvl="7" w:tplc="0C090019" w:tentative="1">
+      <w:start w:val="1"/>
+      <w:numFmt w:val="lowerLetter"/>
+      <w:lvlText w:val="%8."/>
+      <w:lvlJc w:val="left"/>
+      <w:pPr>
+        <w:ind w:left="6120" w:hanging="360"/>
+      </w:pPr>
+    </w:lvl>
+    <w:lvl w:ilvl="8" w:tplc="0C09001B" w:tentative="1">
+      <w:start w:val="1"/>
+      <w:numFmt w:val="lowerRoman"/>
+      <w:lvlText w:val="%9."/>
+      <w:lvlJc w:val="right"/>
+      <w:pPr>
+        <w:ind w:left="6840" w:hanging="180"/>
+      </w:pPr>
+    </w:lvl>
+  </w:abstractNum>
+  <w:abstractNum w:abstractNumId="6" w15:restartNumberingAfterBreak="0">
     <w:nsid w:val="5C131F55"/>
     <w:multiLevelType w:val="hybridMultilevel"/>
     <w:tmpl w:val="85466D12"/>
@@ -4873,7 +7867,7 @@
       </w:pPr>
     </w:lvl>
   </w:abstractNum>
-  <w:abstractNum w:abstractNumId="5" w15:restartNumberingAfterBreak="0">
+  <w:abstractNum w:abstractNumId="7" w15:restartNumberingAfterBreak="0">
     <w:nsid w:val="62D420FD"/>
     <w:multiLevelType w:val="hybridMultilevel"/>
     <w:tmpl w:val="F6468316"/>
@@ -4962,7 +7956,7 @@
       </w:pPr>
     </w:lvl>
   </w:abstractNum>
-  <w:abstractNum w:abstractNumId="6" w15:restartNumberingAfterBreak="0">
+  <w:abstractNum w:abstractNumId="8" w15:restartNumberingAfterBreak="0">
     <w:nsid w:val="70AA6D38"/>
     <w:multiLevelType w:val="hybridMultilevel"/>
     <w:tmpl w:val="435A556E"/>
@@ -5051,7 +8045,7 @@
       </w:pPr>
     </w:lvl>
   </w:abstractNum>
-  <w:abstractNum w:abstractNumId="7" w15:restartNumberingAfterBreak="0">
+  <w:abstractNum w:abstractNumId="9" w15:restartNumberingAfterBreak="0">
     <w:nsid w:val="75800F00"/>
     <w:multiLevelType w:val="hybridMultilevel"/>
     <w:tmpl w:val="0646181E"/>
@@ -5140,7 +8134,7 @@
       </w:pPr>
     </w:lvl>
   </w:abstractNum>
-  <w:abstractNum w:abstractNumId="8" w15:restartNumberingAfterBreak="0">
+  <w:abstractNum w:abstractNumId="10" w15:restartNumberingAfterBreak="0">
     <w:nsid w:val="759776BF"/>
     <w:multiLevelType w:val="hybridMultilevel"/>
     <w:tmpl w:val="29308B52"/>
@@ -5229,7 +8223,7 @@
       </w:pPr>
     </w:lvl>
   </w:abstractNum>
-  <w:abstractNum w:abstractNumId="9" w15:restartNumberingAfterBreak="0">
+  <w:abstractNum w:abstractNumId="11" w15:restartNumberingAfterBreak="0">
     <w:nsid w:val="7AFC55C2"/>
     <w:multiLevelType w:val="hybridMultilevel"/>
     <w:tmpl w:val="58762F24"/>
@@ -5319,34 +8313,40 @@
     </w:lvl>
   </w:abstractNum>
   <w:num w:numId="1" w16cid:durableId="1696537609">
+    <w:abstractNumId w:val="3"/>
+  </w:num>
+  <w:num w:numId="2" w16cid:durableId="589509675">
+    <w:abstractNumId w:val="9"/>
+  </w:num>
+  <w:num w:numId="3" w16cid:durableId="1299453372">
+    <w:abstractNumId w:val="7"/>
+  </w:num>
+  <w:num w:numId="4" w16cid:durableId="1590843587">
+    <w:abstractNumId w:val="1"/>
+  </w:num>
+  <w:num w:numId="5" w16cid:durableId="245967484">
+    <w:abstractNumId w:val="10"/>
+  </w:num>
+  <w:num w:numId="6" w16cid:durableId="766076655">
+    <w:abstractNumId w:val="11"/>
+  </w:num>
+  <w:num w:numId="7" w16cid:durableId="467209737">
     <w:abstractNumId w:val="2"/>
   </w:num>
-  <w:num w:numId="2" w16cid:durableId="589509675">
-    <w:abstractNumId w:val="7"/>
+  <w:num w:numId="8" w16cid:durableId="842164739">
+    <w:abstractNumId w:val="4"/>
   </w:num>
-  <w:num w:numId="3" w16cid:durableId="1299453372">
+  <w:num w:numId="9" w16cid:durableId="1125081351">
+    <w:abstractNumId w:val="8"/>
+  </w:num>
+  <w:num w:numId="10" w16cid:durableId="592520008">
+    <w:abstractNumId w:val="6"/>
+  </w:num>
+  <w:num w:numId="11" w16cid:durableId="821508694">
     <w:abstractNumId w:val="5"/>
   </w:num>
-  <w:num w:numId="4" w16cid:durableId="1590843587">
+  <w:num w:numId="12" w16cid:durableId="22904714">
     <w:abstractNumId w:val="0"/>
-  </w:num>
-  <w:num w:numId="5" w16cid:durableId="245967484">
-    <w:abstractNumId w:val="8"/>
-  </w:num>
-  <w:num w:numId="6" w16cid:durableId="766076655">
-    <w:abstractNumId w:val="9"/>
-  </w:num>
-  <w:num w:numId="7" w16cid:durableId="467209737">
-    <w:abstractNumId w:val="1"/>
-  </w:num>
-  <w:num w:numId="8" w16cid:durableId="842164739">
-    <w:abstractNumId w:val="3"/>
-  </w:num>
-  <w:num w:numId="9" w16cid:durableId="1125081351">
-    <w:abstractNumId w:val="6"/>
-  </w:num>
-  <w:num w:numId="10" w16cid:durableId="592520008">
-    <w:abstractNumId w:val="4"/>
   </w:num>
 </w:numbering>
 </file>

</xml_diff>